<commit_message>
Corregidos parte de los casos de uso extendidos
Falta que cada miembro del equipo corrija su parte
</commit_message>
<xml_diff>
--- a/Diseño/Casos de uso extendidos+prototipos (2).docx
+++ b/Diseño/Casos de uso extendidos+prototipos (2).docx
@@ -16,7 +16,7 @@
           <w:lang w:val="en-US"/>
         </w:rPr>
         <w:drawing>
-          <wp:anchor distT="0" distB="0" distL="114300" distR="114300" simplePos="0" relativeHeight="251660288" behindDoc="1" locked="0" layoutInCell="1" allowOverlap="1" wp14:anchorId="51FC8149" wp14:editId="5EF8A52F">
+          <wp:anchor distT="0" distB="0" distL="114300" distR="114300" simplePos="0" relativeHeight="251658752" behindDoc="1" locked="0" layoutInCell="1" allowOverlap="1" wp14:anchorId="51FC8149" wp14:editId="5EF8A52F">
             <wp:simplePos x="0" y="0"/>
             <wp:positionH relativeFrom="column">
               <wp:posOffset>5293995</wp:posOffset>
@@ -80,7 +80,7 @@
           <w:lang w:val="en-US"/>
         </w:rPr>
         <w:drawing>
-          <wp:anchor distT="0" distB="0" distL="114300" distR="114300" simplePos="0" relativeHeight="251659264" behindDoc="1" locked="0" layoutInCell="1" allowOverlap="1" wp14:anchorId="03E5E9D9" wp14:editId="2648E148">
+          <wp:anchor distT="0" distB="0" distL="114300" distR="114300" simplePos="0" relativeHeight="251656704" behindDoc="1" locked="0" layoutInCell="1" allowOverlap="1" wp14:anchorId="03E5E9D9" wp14:editId="2648E148">
             <wp:simplePos x="0" y="0"/>
             <wp:positionH relativeFrom="column">
               <wp:posOffset>-634365</wp:posOffset>
@@ -264,7 +264,13 @@
         <w:rPr>
           <w:sz w:val="32"/>
         </w:rPr>
-        <w:t>CARLOS ERASMO TORRES SANROMAN</w:t>
+        <w:t>ERASMO CARLOS</w:t>
+      </w:r>
+      <w:r>
+        <w:rPr>
+          <w:sz w:val="32"/>
+        </w:rPr>
+        <w:t xml:space="preserve"> TORRES SANROMAN</w:t>
       </w:r>
     </w:p>
     <w:p>
@@ -391,27 +397,14 @@
       <w:r>
         <w:t xml:space="preserve">Ilustración </w:t>
       </w:r>
-      <w:r>
-        <w:fldChar w:fldCharType="begin"/>
-      </w:r>
-      <w:r>
-        <w:instrText xml:space="preserve"> SEQ Ilustración \* ARABIC </w:instrText>
-      </w:r>
-      <w:r>
-        <w:fldChar w:fldCharType="separate"/>
-      </w:r>
-      <w:r>
-        <w:rPr>
-          <w:noProof/>
-        </w:rPr>
-        <w:t>1</w:t>
-      </w:r>
-      <w:r>
-        <w:rPr>
-          <w:noProof/>
-        </w:rPr>
-        <w:fldChar w:fldCharType="end"/>
-      </w:r>
+      <w:fldSimple w:instr=" SEQ Ilustración \* ARABIC ">
+        <w:r>
+          <w:rPr>
+            <w:noProof/>
+          </w:rPr>
+          <w:t>1</w:t>
+        </w:r>
+      </w:fldSimple>
       <w:r>
         <w:t>Diagrama de CU</w:t>
       </w:r>
@@ -1620,7 +1613,7 @@
               <w:rPr>
                 <w:sz w:val="28"/>
               </w:rPr>
-              <w:t xml:space="preserve"> que coincidan con la búsqueda </w:t>
+              <w:t xml:space="preserve"> que coincidan con la búsqueda.</w:t>
             </w:r>
           </w:p>
         </w:tc>
@@ -1751,7 +1744,19 @@
               <w:rPr>
                 <w:sz w:val="28"/>
               </w:rPr>
-              <w:t xml:space="preserve"> como autor, editorial, título, entre otros.</w:t>
+              <w:t xml:space="preserve"> como autor, editorial, título</w:t>
+            </w:r>
+            <w:r>
+              <w:rPr>
+                <w:sz w:val="28"/>
+              </w:rPr>
+              <w:t xml:space="preserve"> y dará clic en la opción Ir</w:t>
+            </w:r>
+            <w:r>
+              <w:rPr>
+                <w:sz w:val="28"/>
+              </w:rPr>
+              <w:t>.</w:t>
             </w:r>
           </w:p>
           <w:p>
@@ -1855,50 +1860,17 @@
           </w:tcPr>
           <w:p>
             <w:pPr>
-              <w:pStyle w:val="Prrafodelista"/>
-              <w:numPr>
-                <w:ilvl w:val="0"/>
-                <w:numId w:val="10"/>
-              </w:numPr>
-              <w:rPr>
-                <w:sz w:val="28"/>
-              </w:rPr>
-            </w:pPr>
-            <w:r>
-              <w:rPr>
-                <w:sz w:val="28"/>
-              </w:rPr>
-              <w:t xml:space="preserve"> </w:t>
-            </w:r>
-            <w:r>
-              <w:rPr>
-                <w:sz w:val="28"/>
-              </w:rPr>
-              <w:t xml:space="preserve">El sistema no encontró ninguna coincidencia de la búsqueda con el </w:t>
-            </w:r>
-            <w:r>
-              <w:rPr>
-                <w:sz w:val="28"/>
-              </w:rPr>
-              <w:t>MATERIAL</w:t>
-            </w:r>
-            <w:r>
-              <w:rPr>
-                <w:sz w:val="28"/>
-              </w:rPr>
-              <w:t xml:space="preserve"> de la biblioteca, el sistema mostrará un mensaje de que ningún </w:t>
-            </w:r>
-            <w:r>
-              <w:rPr>
-                <w:sz w:val="28"/>
-              </w:rPr>
-              <w:t>MATERIAL</w:t>
-            </w:r>
-            <w:r>
-              <w:rPr>
-                <w:sz w:val="28"/>
-              </w:rPr>
-              <w:t xml:space="preserve"> coincide con esos criterios.</w:t>
+              <w:ind w:left="708"/>
+              <w:jc w:val="both"/>
+              <w:rPr>
+                <w:sz w:val="28"/>
+              </w:rPr>
+            </w:pPr>
+            <w:r>
+              <w:rPr>
+                <w:sz w:val="28"/>
+              </w:rPr>
+              <w:t>2.1 Si el usuario no selecciona ningún filtro de búsqueda, el sistema hará una búsqueda más extensa dentro de todos los materiales que coincidan con los criterios de búsqueda.</w:t>
             </w:r>
           </w:p>
         </w:tc>
@@ -1946,6 +1918,92 @@
           <w:tcPr>
             <w:tcW w:w="1951" w:type="dxa"/>
             <w:tcBorders>
+              <w:top w:val="nil"/>
+              <w:bottom w:val="single" w:sz="4" w:space="0" w:color="auto"/>
+            </w:tcBorders>
+          </w:tcPr>
+          <w:p>
+            <w:pPr>
+              <w:rPr>
+                <w:b/>
+                <w:sz w:val="28"/>
+              </w:rPr>
+            </w:pPr>
+            <w:r>
+              <w:rPr>
+                <w:b/>
+                <w:sz w:val="28"/>
+              </w:rPr>
+              <w:t xml:space="preserve">Flujo </w:t>
+            </w:r>
+            <w:r>
+              <w:rPr>
+                <w:b/>
+                <w:sz w:val="28"/>
+              </w:rPr>
+              <w:t>fallido:</w:t>
+            </w:r>
+          </w:p>
+        </w:tc>
+        <w:tc>
+          <w:tcPr>
+            <w:tcW w:w="6982" w:type="dxa"/>
+          </w:tcPr>
+          <w:p>
+            <w:pPr>
+              <w:ind w:left="708"/>
+              <w:jc w:val="both"/>
+              <w:rPr>
+                <w:sz w:val="28"/>
+              </w:rPr>
+            </w:pPr>
+            <w:r>
+              <w:rPr>
+                <w:sz w:val="28"/>
+              </w:rPr>
+              <w:t xml:space="preserve">3.1 </w:t>
+            </w:r>
+            <w:r>
+              <w:rPr>
+                <w:sz w:val="28"/>
+              </w:rPr>
+              <w:t xml:space="preserve">El sistema no encontró ninguna coincidencia de la búsqueda con el </w:t>
+            </w:r>
+            <w:r>
+              <w:rPr>
+                <w:sz w:val="28"/>
+              </w:rPr>
+              <w:t>MATERIAL</w:t>
+            </w:r>
+            <w:r>
+              <w:rPr>
+                <w:sz w:val="28"/>
+              </w:rPr>
+              <w:t xml:space="preserve"> de la biblioteca, el sistema mostrará un mensaje de que ningún </w:t>
+            </w:r>
+            <w:r>
+              <w:rPr>
+                <w:sz w:val="28"/>
+              </w:rPr>
+              <w:t>MATERIAL</w:t>
+            </w:r>
+            <w:r>
+              <w:rPr>
+                <w:sz w:val="28"/>
+              </w:rPr>
+              <w:t xml:space="preserve"> coincide con esos criterios.</w:t>
+            </w:r>
+          </w:p>
+        </w:tc>
+      </w:tr>
+      <w:tr>
+        <w:trPr>
+          <w:trHeight w:val="735"/>
+        </w:trPr>
+        <w:tc>
+          <w:tcPr>
+            <w:tcW w:w="1951" w:type="dxa"/>
+            <w:tcBorders>
               <w:bottom w:val="nil"/>
             </w:tcBorders>
           </w:tcPr>
@@ -1974,8 +2032,8 @@
             <w:pPr>
               <w:pStyle w:val="Prrafodelista"/>
               <w:numPr>
-                <w:ilvl w:val="0"/>
-                <w:numId w:val="12"/>
+                <w:ilvl w:val="1"/>
+                <w:numId w:val="9"/>
               </w:numPr>
               <w:rPr>
                 <w:sz w:val="28"/>
@@ -1985,25 +2043,21 @@
               <w:rPr>
                 <w:sz w:val="28"/>
               </w:rPr>
-              <w:t>El sistema no puede mostrar la página principal</w:t>
-            </w:r>
-          </w:p>
-          <w:p>
-            <w:pPr>
-              <w:pStyle w:val="Prrafodelista"/>
-              <w:numPr>
-                <w:ilvl w:val="0"/>
-                <w:numId w:val="12"/>
-              </w:numPr>
-              <w:rPr>
-                <w:sz w:val="28"/>
-              </w:rPr>
-            </w:pPr>
-            <w:r>
-              <w:rPr>
-                <w:sz w:val="28"/>
-              </w:rPr>
-              <w:t xml:space="preserve">El sistema no puede mostrar las opciones </w:t>
+              <w:t>Si el sistema no pudiera conectarse con la base de datos se desplegará un mensaje de error.</w:t>
+            </w:r>
+          </w:p>
+          <w:p>
+            <w:pPr>
+              <w:ind w:left="1080"/>
+              <w:rPr>
+                <w:sz w:val="28"/>
+              </w:rPr>
+            </w:pPr>
+            <w:r>
+              <w:rPr>
+                <w:sz w:val="28"/>
+              </w:rPr>
+              <w:t>3.1 Si el sistema tuviera un problema con la   conexión se desplegará un mensaje de error y se terminará el caso de uso.</w:t>
             </w:r>
           </w:p>
         </w:tc>
@@ -2133,7 +2187,6 @@
           <w:sz w:val="28"/>
           <w:lang w:val="en-US"/>
         </w:rPr>
-        <w:lastRenderedPageBreak/>
         <w:drawing>
           <wp:inline distT="0" distB="0" distL="0" distR="0" wp14:anchorId="4934B52F" wp14:editId="06179D27">
             <wp:extent cx="5607050" cy="3576955"/>
@@ -2540,13 +2593,19 @@
               <w:rPr>
                 <w:sz w:val="28"/>
               </w:rPr>
-              <w:t>El usuario escanea el folio del LIBRO</w:t>
-            </w:r>
-            <w:r>
-              <w:rPr>
-                <w:sz w:val="28"/>
-              </w:rPr>
-              <w:t>, en caso de que no funcione hay un campo para poder introducir el folio de manera manual.</w:t>
+              <w:t>El us</w:t>
+            </w:r>
+            <w:r>
+              <w:rPr>
+                <w:sz w:val="28"/>
+              </w:rPr>
+              <w:t>uario escanea el folio del MATERIAL</w:t>
+            </w:r>
+            <w:r>
+              <w:rPr>
+                <w:sz w:val="28"/>
+              </w:rPr>
+              <w:t>.</w:t>
             </w:r>
           </w:p>
           <w:p>
@@ -2594,7 +2653,19 @@
               <w:rPr>
                 <w:sz w:val="28"/>
               </w:rPr>
-              <w:t xml:space="preserve">El usuario selecciona la opción registrar </w:t>
+              <w:t xml:space="preserve">El usuario selecciona la opción </w:t>
+            </w:r>
+            <w:r>
+              <w:rPr>
+                <w:sz w:val="28"/>
+              </w:rPr>
+              <w:t>“</w:t>
+            </w:r>
+            <w:r>
+              <w:rPr>
+                <w:sz w:val="28"/>
+              </w:rPr>
+              <w:t xml:space="preserve">registrar </w:t>
             </w:r>
             <w:r>
               <w:rPr>
@@ -2607,6 +2678,30 @@
                 <w:sz w:val="28"/>
               </w:rPr>
               <w:t>.</w:t>
+            </w:r>
+            <w:r>
+              <w:rPr>
+                <w:sz w:val="28"/>
+              </w:rPr>
+              <w:t>”</w:t>
+            </w:r>
+          </w:p>
+          <w:p>
+            <w:pPr>
+              <w:pStyle w:val="Prrafodelista"/>
+              <w:numPr>
+                <w:ilvl w:val="0"/>
+                <w:numId w:val="15"/>
+              </w:numPr>
+              <w:rPr>
+                <w:sz w:val="28"/>
+              </w:rPr>
+            </w:pPr>
+            <w:r>
+              <w:rPr>
+                <w:sz w:val="28"/>
+              </w:rPr>
+              <w:t>El sistema muestra un mensaje de éxito “Préstamo registrado”.</w:t>
             </w:r>
           </w:p>
         </w:tc>
@@ -2699,31 +2794,7 @@
               <w:rPr>
                 <w:sz w:val="28"/>
               </w:rPr>
-              <w:t xml:space="preserve">El sistema no encontró ninguna coincidencia de </w:t>
-            </w:r>
-            <w:r>
-              <w:rPr>
-                <w:sz w:val="28"/>
-              </w:rPr>
-              <w:t>la búsqueda con el MATERIAL</w:t>
-            </w:r>
-            <w:r>
-              <w:rPr>
-                <w:sz w:val="28"/>
-              </w:rPr>
-              <w:t xml:space="preserve"> de la biblioteca, el sistema mostrará un mensaje de que ningún </w:t>
-            </w:r>
-            <w:r>
-              <w:rPr>
-                <w:sz w:val="28"/>
-              </w:rPr>
-              <w:t>MATERIAL</w:t>
-            </w:r>
-            <w:r>
-              <w:rPr>
-                <w:sz w:val="28"/>
-              </w:rPr>
-              <w:t xml:space="preserve"> coincide con esos criterios.</w:t>
+              <w:t>El usuario introduce de forma manual el folio del MATERIAL, el caso de uso continúa de forma normal.</w:t>
             </w:r>
           </w:p>
         </w:tc>
@@ -2771,36 +2842,36 @@
           <w:tcPr>
             <w:tcW w:w="1951" w:type="dxa"/>
             <w:tcBorders>
-              <w:bottom w:val="nil"/>
-            </w:tcBorders>
-          </w:tcPr>
-          <w:p>
-            <w:pPr>
-              <w:rPr>
-                <w:b/>
-                <w:sz w:val="28"/>
-              </w:rPr>
-            </w:pPr>
-            <w:r>
-              <w:rPr>
-                <w:b/>
-                <w:sz w:val="28"/>
-              </w:rPr>
-              <w:t>Flujo de  excepción:</w:t>
+              <w:top w:val="nil"/>
+              <w:bottom w:val="single" w:sz="4" w:space="0" w:color="auto"/>
+            </w:tcBorders>
+          </w:tcPr>
+          <w:p>
+            <w:pPr>
+              <w:rPr>
+                <w:b/>
+                <w:sz w:val="28"/>
+              </w:rPr>
+            </w:pPr>
+            <w:r>
+              <w:rPr>
+                <w:b/>
+                <w:sz w:val="28"/>
+              </w:rPr>
+              <w:t>Flujo fallido:</w:t>
             </w:r>
           </w:p>
         </w:tc>
         <w:tc>
           <w:tcPr>
             <w:tcW w:w="6982" w:type="dxa"/>
-            <w:vMerge w:val="restart"/>
           </w:tcPr>
           <w:p>
             <w:pPr>
               <w:pStyle w:val="Prrafodelista"/>
               <w:numPr>
                 <w:ilvl w:val="0"/>
-                <w:numId w:val="12"/>
+                <w:numId w:val="45"/>
               </w:numPr>
               <w:rPr>
                 <w:sz w:val="28"/>
@@ -2810,15 +2881,86 @@
               <w:rPr>
                 <w:sz w:val="28"/>
               </w:rPr>
-              <w:t>El sistema no puede mostrar la página principal</w:t>
-            </w:r>
-          </w:p>
+              <w:t xml:space="preserve"> </w:t>
+            </w:r>
+            <w:r>
+              <w:rPr>
+                <w:sz w:val="28"/>
+              </w:rPr>
+              <w:t xml:space="preserve">El sistema no encontró ninguna coincidencia de </w:t>
+            </w:r>
+            <w:r>
+              <w:rPr>
+                <w:sz w:val="28"/>
+              </w:rPr>
+              <w:t>la búsqueda con el MATERIAL</w:t>
+            </w:r>
+            <w:r>
+              <w:rPr>
+                <w:sz w:val="28"/>
+              </w:rPr>
+              <w:t xml:space="preserve"> de la biblioteca, el sistema mostrará un mensaje de que ningún </w:t>
+            </w:r>
+            <w:r>
+              <w:rPr>
+                <w:sz w:val="28"/>
+              </w:rPr>
+              <w:t>MATERIAL</w:t>
+            </w:r>
+            <w:r>
+              <w:rPr>
+                <w:sz w:val="28"/>
+              </w:rPr>
+              <w:t xml:space="preserve"> coincide con esos criterios.</w:t>
+            </w:r>
+          </w:p>
+          <w:p>
+            <w:pPr>
+              <w:rPr>
+                <w:sz w:val="28"/>
+              </w:rPr>
+            </w:pPr>
+          </w:p>
+        </w:tc>
+      </w:tr>
+      <w:tr>
+        <w:trPr>
+          <w:trHeight w:val="735"/>
+        </w:trPr>
+        <w:tc>
+          <w:tcPr>
+            <w:tcW w:w="1951" w:type="dxa"/>
+            <w:tcBorders>
+              <w:bottom w:val="nil"/>
+            </w:tcBorders>
+          </w:tcPr>
+          <w:p>
+            <w:pPr>
+              <w:rPr>
+                <w:b/>
+                <w:sz w:val="28"/>
+              </w:rPr>
+            </w:pPr>
+            <w:r>
+              <w:rPr>
+                <w:b/>
+                <w:sz w:val="28"/>
+              </w:rPr>
+              <w:t>Flujo de  excepción:</w:t>
+            </w:r>
+          </w:p>
+        </w:tc>
+        <w:tc>
+          <w:tcPr>
+            <w:tcW w:w="6982" w:type="dxa"/>
+            <w:vMerge w:val="restart"/>
+          </w:tcPr>
           <w:p>
             <w:pPr>
               <w:pStyle w:val="Prrafodelista"/>
               <w:numPr>
-                <w:ilvl w:val="0"/>
-                <w:numId w:val="12"/>
+                <w:ilvl w:val="1"/>
+                <w:numId w:val="46"/>
               </w:numPr>
               <w:rPr>
                 <w:sz w:val="28"/>
@@ -2828,7 +2970,37 @@
               <w:rPr>
                 <w:sz w:val="28"/>
               </w:rPr>
-              <w:t xml:space="preserve">El sistema no puede mostrar las opciones </w:t>
+              <w:t>Si el sistema no pudiera conectarse con la base de datos se desplegará un mensaje de error.</w:t>
+            </w:r>
+          </w:p>
+          <w:p>
+            <w:pPr>
+              <w:pStyle w:val="Prrafodelista"/>
+              <w:numPr>
+                <w:ilvl w:val="1"/>
+                <w:numId w:val="46"/>
+              </w:numPr>
+              <w:rPr>
+                <w:sz w:val="28"/>
+              </w:rPr>
+            </w:pPr>
+            <w:r>
+              <w:rPr>
+                <w:sz w:val="28"/>
+              </w:rPr>
+              <w:t>Si el siste</w:t>
+            </w:r>
+            <w:r>
+              <w:rPr>
+                <w:sz w:val="28"/>
+              </w:rPr>
+              <w:t xml:space="preserve">ma tuviera un problema con la </w:t>
+            </w:r>
+            <w:r>
+              <w:rPr>
+                <w:sz w:val="28"/>
+              </w:rPr>
+              <w:t>conexión se desplegará un mensaje de error y se terminará el caso de uso.</w:t>
             </w:r>
           </w:p>
         </w:tc>
@@ -2921,19 +3093,13 @@
               <w:rPr>
                 <w:sz w:val="28"/>
               </w:rPr>
-              <w:t xml:space="preserve">obtiene la información de los </w:t>
-            </w:r>
-            <w:r>
-              <w:rPr>
-                <w:sz w:val="28"/>
-              </w:rPr>
-              <w:t>MATERIALES</w:t>
-            </w:r>
-            <w:r>
-              <w:rPr>
-                <w:sz w:val="28"/>
-              </w:rPr>
-              <w:t xml:space="preserve"> que desea buscar.  </w:t>
+              <w:t xml:space="preserve">registra uno o varios PRÉSTAMOS a un lector.  </w:t>
+            </w:r>
+            <w:r>
+              <w:rPr>
+                <w:sz w:val="28"/>
+              </w:rPr>
+              <w:t xml:space="preserve">  </w:t>
             </w:r>
           </w:p>
         </w:tc>
@@ -2972,7 +3138,6 @@
           <w:sz w:val="28"/>
           <w:lang w:val="en-US"/>
         </w:rPr>
-        <w:lastRenderedPageBreak/>
         <w:drawing>
           <wp:inline distT="0" distB="0" distL="0" distR="0" wp14:anchorId="52F482CF" wp14:editId="094B2E65">
             <wp:extent cx="5607050" cy="3576955"/>
@@ -3133,7 +3298,6 @@
                 <w:b/>
                 <w:sz w:val="28"/>
               </w:rPr>
-              <w:lastRenderedPageBreak/>
               <w:t>Nombre del CU:</w:t>
             </w:r>
           </w:p>
@@ -3207,19 +3371,13 @@
               <w:rPr>
                 <w:sz w:val="28"/>
               </w:rPr>
-              <w:t xml:space="preserve">El usuario podrá obtener una lista con los </w:t>
-            </w:r>
-            <w:r>
-              <w:rPr>
-                <w:sz w:val="28"/>
-              </w:rPr>
-              <w:t>MATERIALES</w:t>
-            </w:r>
-            <w:r>
-              <w:rPr>
-                <w:sz w:val="28"/>
-              </w:rPr>
-              <w:t xml:space="preserve"> que coincidan con la búsqueda </w:t>
+              <w:t xml:space="preserve">El usuario podrá </w:t>
+            </w:r>
+            <w:r>
+              <w:rPr>
+                <w:sz w:val="28"/>
+              </w:rPr>
+              <w:t>registrar la devolución del MATERIAL prestado a un lector.</w:t>
             </w:r>
           </w:p>
         </w:tc>
@@ -3398,7 +3556,13 @@
               <w:rPr>
                 <w:sz w:val="28"/>
               </w:rPr>
-              <w:t>El usuario escanea el folio del libro, en caso de que no funcione hay un campo para poder introducir el folio de manera manual.</w:t>
+              <w:t xml:space="preserve">El usuario escanea el </w:t>
+            </w:r>
+            <w:r>
+              <w:rPr>
+                <w:sz w:val="28"/>
+              </w:rPr>
+              <w:t>folio del libro.</w:t>
             </w:r>
           </w:p>
           <w:p>
@@ -3446,31 +3610,7 @@
               <w:rPr>
                 <w:sz w:val="28"/>
               </w:rPr>
-              <w:t xml:space="preserve">El usuario selecciona el </w:t>
-            </w:r>
-            <w:r>
-              <w:rPr>
-                <w:sz w:val="28"/>
-              </w:rPr>
-              <w:t>MATERIAL</w:t>
-            </w:r>
-            <w:r>
-              <w:rPr>
-                <w:sz w:val="28"/>
-              </w:rPr>
-              <w:t xml:space="preserve"> o </w:t>
-            </w:r>
-            <w:r>
-              <w:rPr>
-                <w:sz w:val="28"/>
-              </w:rPr>
-              <w:t>MATERIALES</w:t>
-            </w:r>
-            <w:r>
-              <w:rPr>
-                <w:sz w:val="28"/>
-              </w:rPr>
-              <w:t xml:space="preserve"> que devolvió el lector y presiona la opción Devolver </w:t>
+              <w:t xml:space="preserve">El usuario selecciona la opción Devolver </w:t>
             </w:r>
             <w:r>
               <w:rPr>
@@ -3574,46 +3714,23 @@
           </w:tcPr>
           <w:p>
             <w:pPr>
-              <w:pStyle w:val="Prrafodelista"/>
-              <w:numPr>
-                <w:ilvl w:val="1"/>
-                <w:numId w:val="12"/>
-              </w:numPr>
-              <w:ind w:left="1830" w:hanging="375"/>
-              <w:rPr>
-                <w:sz w:val="28"/>
-              </w:rPr>
-            </w:pPr>
-            <w:r>
-              <w:rPr>
-                <w:sz w:val="28"/>
-              </w:rPr>
-              <w:t xml:space="preserve"> El sistema no encontró ninguna coincidencia de la búsqueda con el </w:t>
-            </w:r>
-            <w:r>
-              <w:rPr>
-                <w:sz w:val="28"/>
-              </w:rPr>
-              <w:t>MATERIAL</w:t>
-            </w:r>
-            <w:r>
-              <w:rPr>
-                <w:sz w:val="28"/>
-              </w:rPr>
-              <w:t xml:space="preserve"> de la biblioteca, el sistema mostrará un mensaje de que ningún </w:t>
-            </w:r>
-            <w:r>
-              <w:rPr>
-                <w:sz w:val="28"/>
-              </w:rPr>
-              <w:t>MATERIAL</w:t>
-            </w:r>
-            <w:r>
-              <w:rPr>
-                <w:sz w:val="28"/>
-              </w:rPr>
-              <w:t xml:space="preserve"> coincide con esos criterios.</w:t>
-            </w:r>
+              <w:rPr>
+                <w:sz w:val="28"/>
+              </w:rPr>
+            </w:pPr>
+            <w:r>
+              <w:rPr>
+                <w:sz w:val="28"/>
+              </w:rPr>
+              <w:t>4.1 El usuario introduce el folio del libro de forma manual.</w:t>
+            </w:r>
+          </w:p>
+          <w:p>
+            <w:pPr>
+              <w:rPr>
+                <w:sz w:val="28"/>
+              </w:rPr>
+            </w:pPr>
           </w:p>
         </w:tc>
       </w:tr>
@@ -3660,6 +3777,53 @@
           <w:tcPr>
             <w:tcW w:w="1951" w:type="dxa"/>
             <w:tcBorders>
+              <w:top w:val="nil"/>
+              <w:bottom w:val="single" w:sz="4" w:space="0" w:color="auto"/>
+            </w:tcBorders>
+          </w:tcPr>
+          <w:p>
+            <w:pPr>
+              <w:rPr>
+                <w:b/>
+                <w:sz w:val="28"/>
+              </w:rPr>
+            </w:pPr>
+            <w:r>
+              <w:rPr>
+                <w:b/>
+                <w:sz w:val="28"/>
+              </w:rPr>
+              <w:t>Flujo fallido:</w:t>
+            </w:r>
+          </w:p>
+        </w:tc>
+        <w:tc>
+          <w:tcPr>
+            <w:tcW w:w="6982" w:type="dxa"/>
+          </w:tcPr>
+          <w:p>
+            <w:pPr>
+              <w:rPr>
+                <w:sz w:val="28"/>
+              </w:rPr>
+            </w:pPr>
+            <w:r>
+              <w:rPr>
+                <w:sz w:val="28"/>
+              </w:rPr>
+              <w:t xml:space="preserve">5.1 El sistema no encuentra ninguna coincidencia en el sistema con el código introducido.  </w:t>
+            </w:r>
+          </w:p>
+        </w:tc>
+      </w:tr>
+      <w:tr>
+        <w:trPr>
+          <w:trHeight w:val="735"/>
+        </w:trPr>
+        <w:tc>
+          <w:tcPr>
+            <w:tcW w:w="1951" w:type="dxa"/>
+            <w:tcBorders>
               <w:bottom w:val="nil"/>
             </w:tcBorders>
           </w:tcPr>
@@ -3686,12 +3850,46 @@
           </w:tcPr>
           <w:p>
             <w:pPr>
+              <w:rPr>
+                <w:sz w:val="28"/>
+              </w:rPr>
+            </w:pPr>
+            <w:r>
+              <w:rPr>
+                <w:sz w:val="28"/>
+              </w:rPr>
+              <w:t>5.1</w:t>
+            </w:r>
+            <w:r>
+              <w:rPr>
+                <w:sz w:val="28"/>
+              </w:rPr>
+              <w:t xml:space="preserve"> </w:t>
+            </w:r>
+            <w:r>
+              <w:rPr>
+                <w:sz w:val="28"/>
+              </w:rPr>
+              <w:t>Si el sistema no pudiera conectarse con la base de datos se desplegará un mensaje de error.</w:t>
+            </w:r>
+          </w:p>
+          <w:p>
+            <w:pPr>
               <w:pStyle w:val="Prrafodelista"/>
-              <w:ind w:left="1080"/>
-              <w:rPr>
-                <w:sz w:val="28"/>
-              </w:rPr>
-            </w:pPr>
+              <w:numPr>
+                <w:ilvl w:val="1"/>
+                <w:numId w:val="47"/>
+              </w:numPr>
+              <w:rPr>
+                <w:sz w:val="28"/>
+              </w:rPr>
+            </w:pPr>
+            <w:r>
+              <w:rPr>
+                <w:sz w:val="28"/>
+              </w:rPr>
+              <w:t>Si el sistema tuviera un problema con la conexión se desplegará un mensaje de error y se terminará el caso de uso.</w:t>
+            </w:r>
           </w:p>
         </w:tc>
       </w:tr>
@@ -3955,8 +4153,8 @@
         <w:tblLook w:val="04A0" w:firstRow="1" w:lastRow="0" w:firstColumn="1" w:lastColumn="0" w:noHBand="0" w:noVBand="1"/>
       </w:tblPr>
       <w:tblGrid>
-        <w:gridCol w:w="2321"/>
-        <w:gridCol w:w="6507"/>
+        <w:gridCol w:w="2192"/>
+        <w:gridCol w:w="6636"/>
       </w:tblGrid>
       <w:tr>
         <w:trPr>
@@ -3964,7 +4162,7 @@
         </w:trPr>
         <w:tc>
           <w:tcPr>
-            <w:tcW w:w="2321" w:type="dxa"/>
+            <w:tcW w:w="2249" w:type="dxa"/>
             <w:tcBorders>
               <w:top w:val="single" w:sz="4" w:space="0" w:color="auto"/>
               <w:left w:val="single" w:sz="4" w:space="0" w:color="auto"/>
@@ -3991,7 +4189,7 @@
         </w:tc>
         <w:tc>
           <w:tcPr>
-            <w:tcW w:w="6506" w:type="dxa"/>
+            <w:tcW w:w="6579" w:type="dxa"/>
             <w:tcBorders>
               <w:top w:val="single" w:sz="4" w:space="0" w:color="auto"/>
               <w:left w:val="single" w:sz="4" w:space="0" w:color="auto"/>
@@ -4016,7 +4214,7 @@
         </w:trPr>
         <w:tc>
           <w:tcPr>
-            <w:tcW w:w="2321" w:type="dxa"/>
+            <w:tcW w:w="2249" w:type="dxa"/>
             <w:tcBorders>
               <w:top w:val="single" w:sz="4" w:space="0" w:color="auto"/>
               <w:left w:val="single" w:sz="4" w:space="0" w:color="auto"/>
@@ -4043,7 +4241,7 @@
         </w:tc>
         <w:tc>
           <w:tcPr>
-            <w:tcW w:w="6506" w:type="dxa"/>
+            <w:tcW w:w="6579" w:type="dxa"/>
             <w:tcBorders>
               <w:top w:val="single" w:sz="4" w:space="0" w:color="auto"/>
               <w:left w:val="single" w:sz="4" w:space="0" w:color="auto"/>
@@ -4057,7 +4255,31 @@
               <w:rPr>
                 <w:sz w:val="28"/>
               </w:rPr>
-              <w:t>El bibliotecario ingresará matrícula o número de personal del usuario para buscarlo.</w:t>
+              <w:t>El bibliotecario ingresará ma</w:t>
+            </w:r>
+            <w:r>
+              <w:rPr>
+                <w:sz w:val="28"/>
+              </w:rPr>
+              <w:t>trícula o número de personal de</w:t>
+            </w:r>
+            <w:r>
+              <w:rPr>
+                <w:sz w:val="28"/>
+              </w:rPr>
+              <w:t xml:space="preserve"> </w:t>
+            </w:r>
+            <w:r>
+              <w:rPr>
+                <w:sz w:val="28"/>
+              </w:rPr>
+              <w:t xml:space="preserve">un </w:t>
+            </w:r>
+            <w:r>
+              <w:rPr>
+                <w:sz w:val="28"/>
+              </w:rPr>
+              <w:t>usuario para buscarlo.</w:t>
             </w:r>
           </w:p>
         </w:tc>
@@ -4068,7 +4290,7 @@
         </w:trPr>
         <w:tc>
           <w:tcPr>
-            <w:tcW w:w="2321" w:type="dxa"/>
+            <w:tcW w:w="2249" w:type="dxa"/>
             <w:tcBorders>
               <w:top w:val="single" w:sz="4" w:space="0" w:color="auto"/>
               <w:left w:val="single" w:sz="4" w:space="0" w:color="auto"/>
@@ -4095,7 +4317,7 @@
         </w:tc>
         <w:tc>
           <w:tcPr>
-            <w:tcW w:w="6506" w:type="dxa"/>
+            <w:tcW w:w="6579" w:type="dxa"/>
             <w:tcBorders>
               <w:top w:val="single" w:sz="4" w:space="0" w:color="auto"/>
               <w:left w:val="single" w:sz="4" w:space="0" w:color="auto"/>
@@ -4125,7 +4347,7 @@
         </w:trPr>
         <w:tc>
           <w:tcPr>
-            <w:tcW w:w="2321" w:type="dxa"/>
+            <w:tcW w:w="2249" w:type="dxa"/>
             <w:tcBorders>
               <w:top w:val="nil"/>
               <w:left w:val="single" w:sz="4" w:space="0" w:color="auto"/>
@@ -4151,7 +4373,7 @@
         </w:tc>
         <w:tc>
           <w:tcPr>
-            <w:tcW w:w="6506" w:type="dxa"/>
+            <w:tcW w:w="6579" w:type="dxa"/>
             <w:tcBorders>
               <w:top w:val="nil"/>
               <w:left w:val="single" w:sz="4" w:space="0" w:color="auto"/>
@@ -4182,7 +4404,7 @@
         </w:trPr>
         <w:tc>
           <w:tcPr>
-            <w:tcW w:w="2321" w:type="dxa"/>
+            <w:tcW w:w="2249" w:type="dxa"/>
             <w:tcBorders>
               <w:top w:val="single" w:sz="4" w:space="0" w:color="auto"/>
               <w:left w:val="single" w:sz="4" w:space="0" w:color="auto"/>
@@ -4210,7 +4432,7 @@
         </w:tc>
         <w:tc>
           <w:tcPr>
-            <w:tcW w:w="6506" w:type="dxa"/>
+            <w:tcW w:w="6579" w:type="dxa"/>
             <w:vMerge w:val="restart"/>
             <w:tcBorders>
               <w:top w:val="single" w:sz="4" w:space="0" w:color="auto"/>
@@ -4231,7 +4453,19 @@
               <w:rPr>
                 <w:sz w:val="28"/>
               </w:rPr>
-              <w:t>Bibliotecario ingresa matrícula o número de personal del usuario.</w:t>
+              <w:t>Bibliotecario ingresa matrícula o número de personal del usuario</w:t>
+            </w:r>
+            <w:r>
+              <w:rPr>
+                <w:sz w:val="28"/>
+              </w:rPr>
+              <w:t xml:space="preserve"> que desea buscar</w:t>
+            </w:r>
+            <w:r>
+              <w:rPr>
+                <w:sz w:val="28"/>
+              </w:rPr>
+              <w:t>.</w:t>
             </w:r>
           </w:p>
           <w:p>
@@ -4255,7 +4489,25 @@
               <w:rPr>
                 <w:sz w:val="28"/>
               </w:rPr>
-              <w:t xml:space="preserve"> Sistema muestra los datos del usuario.</w:t>
+              <w:t>El s</w:t>
+            </w:r>
+            <w:r>
+              <w:rPr>
+                <w:sz w:val="28"/>
+              </w:rPr>
+              <w:t>istema muestra los datos del usuario</w:t>
+            </w:r>
+            <w:r>
+              <w:rPr>
+                <w:sz w:val="28"/>
+              </w:rPr>
+              <w:t xml:space="preserve"> en campos editables</w:t>
+            </w:r>
+            <w:r>
+              <w:rPr>
+                <w:sz w:val="28"/>
+              </w:rPr>
+              <w:t>.</w:t>
             </w:r>
           </w:p>
           <w:p>
@@ -4275,7 +4527,7 @@
         </w:trPr>
         <w:tc>
           <w:tcPr>
-            <w:tcW w:w="2321" w:type="dxa"/>
+            <w:tcW w:w="2249" w:type="dxa"/>
             <w:tcBorders>
               <w:top w:val="nil"/>
               <w:left w:val="single" w:sz="4" w:space="0" w:color="auto"/>
@@ -4320,7 +4572,7 @@
         </w:trPr>
         <w:tc>
           <w:tcPr>
-            <w:tcW w:w="2321" w:type="dxa"/>
+            <w:tcW w:w="2249" w:type="dxa"/>
             <w:tcBorders>
               <w:top w:val="single" w:sz="4" w:space="0" w:color="auto"/>
               <w:left w:val="single" w:sz="4" w:space="0" w:color="auto"/>
@@ -4347,7 +4599,7 @@
         </w:tc>
         <w:tc>
           <w:tcPr>
-            <w:tcW w:w="6506" w:type="dxa"/>
+            <w:tcW w:w="6579" w:type="dxa"/>
             <w:vMerge w:val="restart"/>
             <w:tcBorders>
               <w:top w:val="single" w:sz="4" w:space="0" w:color="auto"/>
@@ -4359,24 +4611,23 @@
           <w:p>
             <w:pPr>
               <w:pStyle w:val="Prrafodelista"/>
-              <w:ind w:left="0"/>
-              <w:rPr>
-                <w:sz w:val="28"/>
-              </w:rPr>
-            </w:pPr>
-          </w:p>
-          <w:p>
-            <w:pPr>
-              <w:rPr>
-                <w:sz w:val="28"/>
-              </w:rPr>
-            </w:pPr>
-            <w:r>
-              <w:rPr>
-                <w:sz w:val="28"/>
-              </w:rPr>
-              <w:t xml:space="preserve">2.1 Sistema no encuentra al usuario y muestra campos vacíos. </w:t>
-            </w:r>
+              <w:rPr>
+                <w:sz w:val="28"/>
+              </w:rPr>
+            </w:pPr>
+            <w:r>
+              <w:rPr>
+                <w:sz w:val="28"/>
+              </w:rPr>
+              <w:t>2.1 Si el sistema encontró al usuario el Bibliotecario podrá editar sus datos según el caso de uso de Editar usuario.</w:t>
+            </w:r>
+          </w:p>
+          <w:p>
+            <w:pPr>
+              <w:rPr>
+                <w:sz w:val="28"/>
+              </w:rPr>
+            </w:pPr>
           </w:p>
         </w:tc>
       </w:tr>
@@ -4386,7 +4637,7 @@
         </w:trPr>
         <w:tc>
           <w:tcPr>
-            <w:tcW w:w="2321" w:type="dxa"/>
+            <w:tcW w:w="2249" w:type="dxa"/>
             <w:tcBorders>
               <w:top w:val="nil"/>
               <w:left w:val="single" w:sz="4" w:space="0" w:color="auto"/>
@@ -4431,7 +4682,62 @@
         </w:trPr>
         <w:tc>
           <w:tcPr>
-            <w:tcW w:w="2321" w:type="dxa"/>
+            <w:tcW w:w="2249" w:type="dxa"/>
+            <w:tcBorders>
+              <w:top w:val="nil"/>
+              <w:left w:val="single" w:sz="4" w:space="0" w:color="auto"/>
+              <w:bottom w:val="single" w:sz="4" w:space="0" w:color="auto"/>
+              <w:right w:val="single" w:sz="4" w:space="0" w:color="auto"/>
+            </w:tcBorders>
+          </w:tcPr>
+          <w:p>
+            <w:pPr>
+              <w:rPr>
+                <w:b/>
+                <w:sz w:val="28"/>
+              </w:rPr>
+            </w:pPr>
+            <w:r>
+              <w:rPr>
+                <w:b/>
+                <w:sz w:val="28"/>
+              </w:rPr>
+              <w:t>Flujo fallido</w:t>
+            </w:r>
+          </w:p>
+        </w:tc>
+        <w:tc>
+          <w:tcPr>
+            <w:tcW w:w="0" w:type="auto"/>
+            <w:tcBorders>
+              <w:top w:val="single" w:sz="4" w:space="0" w:color="auto"/>
+              <w:left w:val="single" w:sz="4" w:space="0" w:color="auto"/>
+              <w:bottom w:val="single" w:sz="4" w:space="0" w:color="auto"/>
+              <w:right w:val="single" w:sz="4" w:space="0" w:color="auto"/>
+            </w:tcBorders>
+          </w:tcPr>
+          <w:p>
+            <w:pPr>
+              <w:rPr>
+                <w:sz w:val="28"/>
+              </w:rPr>
+            </w:pPr>
+            <w:r>
+              <w:rPr>
+                <w:sz w:val="28"/>
+              </w:rPr>
+              <w:t xml:space="preserve">2.1 Sistema no encuentra al usuario y muestra campos vacíos. </w:t>
+            </w:r>
+          </w:p>
+        </w:tc>
+      </w:tr>
+      <w:tr>
+        <w:trPr>
+          <w:trHeight w:val="735"/>
+        </w:trPr>
+        <w:tc>
+          <w:tcPr>
+            <w:tcW w:w="2249" w:type="dxa"/>
             <w:tcBorders>
               <w:top w:val="single" w:sz="4" w:space="0" w:color="auto"/>
               <w:left w:val="single" w:sz="4" w:space="0" w:color="auto"/>
@@ -4458,7 +4764,7 @@
         </w:tc>
         <w:tc>
           <w:tcPr>
-            <w:tcW w:w="6506" w:type="dxa"/>
+            <w:tcW w:w="6579" w:type="dxa"/>
             <w:vMerge w:val="restart"/>
             <w:tcBorders>
               <w:top w:val="single" w:sz="4" w:space="0" w:color="auto"/>
@@ -4470,14 +4776,45 @@
           </w:tcPr>
           <w:p>
             <w:pPr>
+              <w:rPr>
+                <w:sz w:val="28"/>
+              </w:rPr>
+            </w:pPr>
+            <w:r>
+              <w:rPr>
+                <w:sz w:val="28"/>
+              </w:rPr>
+              <w:t>5.1</w:t>
+            </w:r>
+            <w:r>
+              <w:rPr>
+                <w:sz w:val="28"/>
+              </w:rPr>
+              <w:t xml:space="preserve"> </w:t>
+            </w:r>
+            <w:r>
+              <w:rPr>
+                <w:sz w:val="28"/>
+              </w:rPr>
+              <w:t>Si el sistema no pudiera conectarse con la base de datos se desplegará un mensaje de error.</w:t>
+            </w:r>
+          </w:p>
+          <w:p>
+            <w:pPr>
               <w:pStyle w:val="Prrafodelista"/>
-              <w:ind w:left="0"/>
-            </w:pPr>
-            <w:r>
-              <w:rPr>
-                <w:sz w:val="28"/>
-              </w:rPr>
-              <w:t xml:space="preserve"> 2.1 Error de conexión con la base de datos.</w:t>
+              <w:numPr>
+                <w:ilvl w:val="1"/>
+                <w:numId w:val="47"/>
+              </w:numPr>
+              <w:rPr>
+                <w:sz w:val="28"/>
+              </w:rPr>
+            </w:pPr>
+            <w:r>
+              <w:rPr>
+                <w:sz w:val="28"/>
+              </w:rPr>
+              <w:t>Si el sistema tuviera un problema con la conexión se desplegará un mensaje de error y se terminará el caso de uso.</w:t>
             </w:r>
           </w:p>
         </w:tc>
@@ -4488,7 +4825,7 @@
         </w:trPr>
         <w:tc>
           <w:tcPr>
-            <w:tcW w:w="2321" w:type="dxa"/>
+            <w:tcW w:w="2249" w:type="dxa"/>
             <w:tcBorders>
               <w:top w:val="nil"/>
               <w:left w:val="single" w:sz="4" w:space="0" w:color="auto"/>
@@ -4542,7 +4879,7 @@
         </w:rPr>
         <w:lastRenderedPageBreak/>
         <w:drawing>
-          <wp:anchor distT="0" distB="127000" distL="0" distR="0" simplePos="0" relativeHeight="251642880" behindDoc="0" locked="0" layoutInCell="1" allowOverlap="1" wp14:anchorId="7767D295" wp14:editId="65068A06">
+          <wp:anchor distT="0" distB="127000" distL="0" distR="0" simplePos="0" relativeHeight="251652608" behindDoc="0" locked="0" layoutInCell="1" allowOverlap="1" wp14:anchorId="7767D295" wp14:editId="65068A06">
             <wp:simplePos x="0" y="0"/>
             <wp:positionH relativeFrom="column">
               <wp:align>center</wp:align>
@@ -5265,7 +5602,7 @@
         </w:rPr>
         <w:lastRenderedPageBreak/>
         <w:drawing>
-          <wp:anchor distT="0" distB="127000" distL="0" distR="0" simplePos="0" relativeHeight="251646976" behindDoc="0" locked="0" layoutInCell="1" allowOverlap="1">
+          <wp:anchor distT="0" distB="127000" distL="0" distR="0" simplePos="0" relativeHeight="251653632" behindDoc="0" locked="0" layoutInCell="1" allowOverlap="1">
             <wp:simplePos x="0" y="0"/>
             <wp:positionH relativeFrom="column">
               <wp:align>center</wp:align>
@@ -5333,7 +5670,7 @@
         </w:rPr>
         <w:lastRenderedPageBreak/>
         <w:drawing>
-          <wp:anchor distT="0" distB="127000" distL="0" distR="0" simplePos="0" relativeHeight="251651072" behindDoc="0" locked="0" layoutInCell="1" allowOverlap="1">
+          <wp:anchor distT="0" distB="127000" distL="0" distR="0" simplePos="0" relativeHeight="251654656" behindDoc="0" locked="0" layoutInCell="1" allowOverlap="1">
             <wp:simplePos x="0" y="0"/>
             <wp:positionH relativeFrom="column">
               <wp:posOffset>-188595</wp:posOffset>
@@ -6020,7 +6357,10 @@
       </w:tr>
     </w:tbl>
     <w:p/>
-    <w:p/>
+    <w:p>
+      <w:bookmarkStart w:id="2" w:name="_GoBack"/>
+      <w:bookmarkEnd w:id="2"/>
+    </w:p>
     <w:p>
       <w:r>
         <w:rPr>
@@ -6029,7 +6369,7 @@
         </w:rPr>
         <w:lastRenderedPageBreak/>
         <w:drawing>
-          <wp:anchor distT="0" distB="127000" distL="0" distR="0" simplePos="0" relativeHeight="251655168" behindDoc="0" locked="0" layoutInCell="1" allowOverlap="1">
+          <wp:anchor distT="0" distB="127000" distL="0" distR="0" simplePos="0" relativeHeight="251655680" behindDoc="0" locked="0" layoutInCell="1" allowOverlap="1">
             <wp:simplePos x="0" y="0"/>
             <wp:positionH relativeFrom="column">
               <wp:align>center</wp:align>
@@ -6761,7 +7101,7 @@
         </w:rPr>
         <w:lastRenderedPageBreak/>
         <w:drawing>
-          <wp:anchor distT="0" distB="127000" distL="0" distR="0" simplePos="0" relativeHeight="251659264" behindDoc="0" locked="0" layoutInCell="1" allowOverlap="1">
+          <wp:anchor distT="0" distB="127000" distL="0" distR="0" simplePos="0" relativeHeight="251657728" behindDoc="0" locked="0" layoutInCell="1" allowOverlap="1">
             <wp:simplePos x="0" y="0"/>
             <wp:positionH relativeFrom="margin">
               <wp:align>left</wp:align>
@@ -8043,7 +8383,7 @@
         </w:rPr>
         <w:lastRenderedPageBreak/>
         <w:drawing>
-          <wp:anchor distT="0" distB="127000" distL="0" distR="0" simplePos="0" relativeHeight="251663360" behindDoc="0" locked="0" layoutInCell="1" allowOverlap="1">
+          <wp:anchor distT="0" distB="127000" distL="0" distR="0" simplePos="0" relativeHeight="251659776" behindDoc="0" locked="0" layoutInCell="1" allowOverlap="1">
             <wp:simplePos x="0" y="0"/>
             <wp:positionH relativeFrom="column">
               <wp:align>center</wp:align>
@@ -8682,7 +9022,7 @@
         </w:rPr>
         <w:lastRenderedPageBreak/>
         <w:drawing>
-          <wp:anchor distT="0" distB="127000" distL="0" distR="0" simplePos="0" relativeHeight="251667456" behindDoc="0" locked="0" layoutInCell="1" allowOverlap="1">
+          <wp:anchor distT="0" distB="127000" distL="0" distR="0" simplePos="0" relativeHeight="251660800" behindDoc="0" locked="0" layoutInCell="1" allowOverlap="1">
             <wp:simplePos x="0" y="0"/>
             <wp:positionH relativeFrom="column">
               <wp:posOffset>-360045</wp:posOffset>
@@ -8752,7 +9092,7 @@
         </w:rPr>
         <w:lastRenderedPageBreak/>
         <w:drawing>
-          <wp:anchor distT="0" distB="127000" distL="0" distR="0" simplePos="0" relativeHeight="251671552" behindDoc="0" locked="0" layoutInCell="1" allowOverlap="1">
+          <wp:anchor distT="0" distB="127000" distL="0" distR="0" simplePos="0" relativeHeight="251661824" behindDoc="0" locked="0" layoutInCell="1" allowOverlap="1">
             <wp:simplePos x="0" y="0"/>
             <wp:positionH relativeFrom="column">
               <wp:align>center</wp:align>
@@ -8820,7 +9160,7 @@
         </w:rPr>
         <w:lastRenderedPageBreak/>
         <w:drawing>
-          <wp:anchor distT="0" distB="127000" distL="0" distR="0" simplePos="0" relativeHeight="251675648" behindDoc="0" locked="0" layoutInCell="1" allowOverlap="1">
+          <wp:anchor distT="0" distB="127000" distL="0" distR="0" simplePos="0" relativeHeight="251662848" behindDoc="0" locked="0" layoutInCell="1" allowOverlap="1">
             <wp:simplePos x="0" y="0"/>
             <wp:positionH relativeFrom="column">
               <wp:align>center</wp:align>
@@ -10626,8 +10966,6 @@
         </w:rPr>
         <w:br w:type="page"/>
       </w:r>
-      <w:bookmarkStart w:id="2" w:name="_GoBack"/>
-      <w:bookmarkEnd w:id="2"/>
     </w:p>
     <w:tbl>
       <w:tblPr>
@@ -10939,7 +11277,7 @@
               <w:pStyle w:val="Prrafodelista"/>
               <w:numPr>
                 <w:ilvl w:val="1"/>
-                <w:numId w:val="9"/>
+                <w:numId w:val="47"/>
               </w:numPr>
               <w:rPr>
                 <w:sz w:val="28"/>
@@ -10957,7 +11295,7 @@
               <w:pStyle w:val="Prrafodelista"/>
               <w:numPr>
                 <w:ilvl w:val="1"/>
-                <w:numId w:val="9"/>
+                <w:numId w:val="47"/>
               </w:numPr>
               <w:rPr>
                 <w:sz w:val="28"/>
@@ -11287,8 +11625,8 @@
         <w:tblLook w:val="04A0" w:firstRow="1" w:lastRow="0" w:firstColumn="1" w:lastColumn="0" w:noHBand="0" w:noVBand="1"/>
       </w:tblPr>
       <w:tblGrid>
-        <w:gridCol w:w="1951"/>
-        <w:gridCol w:w="6982"/>
+        <w:gridCol w:w="1950"/>
+        <w:gridCol w:w="6878"/>
       </w:tblGrid>
       <w:tr>
         <w:trPr>
@@ -11313,6 +11651,7 @@
                 <w:b/>
                 <w:sz w:val="28"/>
               </w:rPr>
+              <w:lastRenderedPageBreak/>
               <w:t>Nombre del CU:</w:t>
             </w:r>
           </w:p>
@@ -12106,8 +12445,8 @@
         <w:tblLook w:val="04A0" w:firstRow="1" w:lastRow="0" w:firstColumn="1" w:lastColumn="0" w:noHBand="0" w:noVBand="1"/>
       </w:tblPr>
       <w:tblGrid>
-        <w:gridCol w:w="1951"/>
-        <w:gridCol w:w="6982"/>
+        <w:gridCol w:w="1950"/>
+        <w:gridCol w:w="6878"/>
       </w:tblGrid>
       <w:tr>
         <w:trPr>
@@ -13050,8 +13389,8 @@
         <w:tblLook w:val="04A0" w:firstRow="1" w:lastRow="0" w:firstColumn="1" w:lastColumn="0" w:noHBand="0" w:noVBand="1"/>
       </w:tblPr>
       <w:tblGrid>
-        <w:gridCol w:w="1951"/>
-        <w:gridCol w:w="6982"/>
+        <w:gridCol w:w="1950"/>
+        <w:gridCol w:w="6878"/>
       </w:tblGrid>
       <w:tr>
         <w:trPr>
@@ -15343,6 +15682,119 @@
     </w:lvl>
   </w:abstractNum>
   <w:abstractNum w:abstractNumId="10" w15:restartNumberingAfterBreak="0">
+    <w:nsid w:val="2C0154EE"/>
+    <w:multiLevelType w:val="multilevel"/>
+    <w:tmpl w:val="EECE0BEC"/>
+    <w:lvl w:ilvl="0">
+      <w:start w:val="5"/>
+      <w:numFmt w:val="decimal"/>
+      <w:lvlText w:val="%1"/>
+      <w:lvlJc w:val="left"/>
+      <w:pPr>
+        <w:ind w:left="375" w:hanging="375"/>
+      </w:pPr>
+      <w:rPr>
+        <w:rFonts w:hint="default"/>
+      </w:rPr>
+    </w:lvl>
+    <w:lvl w:ilvl="1">
+      <w:start w:val="1"/>
+      <w:numFmt w:val="decimal"/>
+      <w:lvlText w:val="%1.%2"/>
+      <w:lvlJc w:val="left"/>
+      <w:pPr>
+        <w:ind w:left="375" w:hanging="375"/>
+      </w:pPr>
+      <w:rPr>
+        <w:rFonts w:hint="default"/>
+      </w:rPr>
+    </w:lvl>
+    <w:lvl w:ilvl="2">
+      <w:start w:val="1"/>
+      <w:numFmt w:val="decimal"/>
+      <w:lvlText w:val="%1.%2.%3"/>
+      <w:lvlJc w:val="left"/>
+      <w:pPr>
+        <w:ind w:left="720" w:hanging="720"/>
+      </w:pPr>
+      <w:rPr>
+        <w:rFonts w:hint="default"/>
+      </w:rPr>
+    </w:lvl>
+    <w:lvl w:ilvl="3">
+      <w:start w:val="1"/>
+      <w:numFmt w:val="decimal"/>
+      <w:lvlText w:val="%1.%2.%3.%4"/>
+      <w:lvlJc w:val="left"/>
+      <w:pPr>
+        <w:ind w:left="1080" w:hanging="1080"/>
+      </w:pPr>
+      <w:rPr>
+        <w:rFonts w:hint="default"/>
+      </w:rPr>
+    </w:lvl>
+    <w:lvl w:ilvl="4">
+      <w:start w:val="1"/>
+      <w:numFmt w:val="decimal"/>
+      <w:lvlText w:val="%1.%2.%3.%4.%5"/>
+      <w:lvlJc w:val="left"/>
+      <w:pPr>
+        <w:ind w:left="1080" w:hanging="1080"/>
+      </w:pPr>
+      <w:rPr>
+        <w:rFonts w:hint="default"/>
+      </w:rPr>
+    </w:lvl>
+    <w:lvl w:ilvl="5">
+      <w:start w:val="1"/>
+      <w:numFmt w:val="decimal"/>
+      <w:lvlText w:val="%1.%2.%3.%4.%5.%6"/>
+      <w:lvlJc w:val="left"/>
+      <w:pPr>
+        <w:ind w:left="1440" w:hanging="1440"/>
+      </w:pPr>
+      <w:rPr>
+        <w:rFonts w:hint="default"/>
+      </w:rPr>
+    </w:lvl>
+    <w:lvl w:ilvl="6">
+      <w:start w:val="1"/>
+      <w:numFmt w:val="decimal"/>
+      <w:lvlText w:val="%1.%2.%3.%4.%5.%6.%7"/>
+      <w:lvlJc w:val="left"/>
+      <w:pPr>
+        <w:ind w:left="1440" w:hanging="1440"/>
+      </w:pPr>
+      <w:rPr>
+        <w:rFonts w:hint="default"/>
+      </w:rPr>
+    </w:lvl>
+    <w:lvl w:ilvl="7">
+      <w:start w:val="1"/>
+      <w:numFmt w:val="decimal"/>
+      <w:lvlText w:val="%1.%2.%3.%4.%5.%6.%7.%8"/>
+      <w:lvlJc w:val="left"/>
+      <w:pPr>
+        <w:ind w:left="1800" w:hanging="1800"/>
+      </w:pPr>
+      <w:rPr>
+        <w:rFonts w:hint="default"/>
+      </w:rPr>
+    </w:lvl>
+    <w:lvl w:ilvl="8">
+      <w:start w:val="1"/>
+      <w:numFmt w:val="decimal"/>
+      <w:lvlText w:val="%1.%2.%3.%4.%5.%6.%7.%8.%9"/>
+      <w:lvlJc w:val="left"/>
+      <w:pPr>
+        <w:ind w:left="2160" w:hanging="2160"/>
+      </w:pPr>
+      <w:rPr>
+        <w:rFonts w:hint="default"/>
+      </w:rPr>
+    </w:lvl>
+  </w:abstractNum>
+  <w:abstractNum w:abstractNumId="11" w15:restartNumberingAfterBreak="0">
     <w:nsid w:val="2E4E31E7"/>
     <w:multiLevelType w:val="multilevel"/>
     <w:tmpl w:val="43D6CE4A"/>
@@ -15518,7 +15970,7 @@
       </w:rPr>
     </w:lvl>
   </w:abstractNum>
-  <w:abstractNum w:abstractNumId="11" w15:restartNumberingAfterBreak="0">
+  <w:abstractNum w:abstractNumId="12" w15:restartNumberingAfterBreak="0">
     <w:nsid w:val="2F2446F4"/>
     <w:multiLevelType w:val="multilevel"/>
     <w:tmpl w:val="69F2CD78"/>
@@ -15694,7 +16146,7 @@
       </w:rPr>
     </w:lvl>
   </w:abstractNum>
-  <w:abstractNum w:abstractNumId="12" w15:restartNumberingAfterBreak="0">
+  <w:abstractNum w:abstractNumId="13" w15:restartNumberingAfterBreak="0">
     <w:nsid w:val="31900D0F"/>
     <w:multiLevelType w:val="multilevel"/>
     <w:tmpl w:val="547CA082"/>
@@ -15870,7 +16322,7 @@
       </w:rPr>
     </w:lvl>
   </w:abstractNum>
-  <w:abstractNum w:abstractNumId="13" w15:restartNumberingAfterBreak="0">
+  <w:abstractNum w:abstractNumId="14" w15:restartNumberingAfterBreak="0">
     <w:nsid w:val="33FE63DD"/>
     <w:multiLevelType w:val="hybridMultilevel"/>
     <w:tmpl w:val="CDE0BB1E"/>
@@ -15959,7 +16411,7 @@
       </w:pPr>
     </w:lvl>
   </w:abstractNum>
-  <w:abstractNum w:abstractNumId="14" w15:restartNumberingAfterBreak="0">
+  <w:abstractNum w:abstractNumId="15" w15:restartNumberingAfterBreak="0">
     <w:nsid w:val="36B75789"/>
     <w:multiLevelType w:val="hybridMultilevel"/>
     <w:tmpl w:val="B1CC4AD6"/>
@@ -16048,7 +16500,7 @@
       </w:pPr>
     </w:lvl>
   </w:abstractNum>
-  <w:abstractNum w:abstractNumId="15" w15:restartNumberingAfterBreak="0">
+  <w:abstractNum w:abstractNumId="16" w15:restartNumberingAfterBreak="0">
     <w:nsid w:val="38CF1A7B"/>
     <w:multiLevelType w:val="multilevel"/>
     <w:tmpl w:val="BE38E2D8"/>
@@ -16169,7 +16621,7 @@
       </w:rPr>
     </w:lvl>
   </w:abstractNum>
-  <w:abstractNum w:abstractNumId="16" w15:restartNumberingAfterBreak="0">
+  <w:abstractNum w:abstractNumId="17" w15:restartNumberingAfterBreak="0">
     <w:nsid w:val="3AE9407B"/>
     <w:multiLevelType w:val="multilevel"/>
     <w:tmpl w:val="CA4ECF9E"/>
@@ -16345,7 +16797,7 @@
       </w:rPr>
     </w:lvl>
   </w:abstractNum>
-  <w:abstractNum w:abstractNumId="17" w15:restartNumberingAfterBreak="0">
+  <w:abstractNum w:abstractNumId="18" w15:restartNumberingAfterBreak="0">
     <w:nsid w:val="3D9B112D"/>
     <w:multiLevelType w:val="hybridMultilevel"/>
     <w:tmpl w:val="B4D269EC"/>
@@ -16434,7 +16886,7 @@
       </w:pPr>
     </w:lvl>
   </w:abstractNum>
-  <w:abstractNum w:abstractNumId="18" w15:restartNumberingAfterBreak="0">
+  <w:abstractNum w:abstractNumId="19" w15:restartNumberingAfterBreak="0">
     <w:nsid w:val="3E423175"/>
     <w:multiLevelType w:val="multilevel"/>
     <w:tmpl w:val="150E1E1C"/>
@@ -16610,7 +17062,7 @@
       </w:rPr>
     </w:lvl>
   </w:abstractNum>
-  <w:abstractNum w:abstractNumId="19" w15:restartNumberingAfterBreak="0">
+  <w:abstractNum w:abstractNumId="20" w15:restartNumberingAfterBreak="0">
     <w:nsid w:val="3EA752EE"/>
     <w:multiLevelType w:val="hybridMultilevel"/>
     <w:tmpl w:val="9594E3A8"/>
@@ -16699,7 +17151,7 @@
       </w:pPr>
     </w:lvl>
   </w:abstractNum>
-  <w:abstractNum w:abstractNumId="20" w15:restartNumberingAfterBreak="0">
+  <w:abstractNum w:abstractNumId="21" w15:restartNumberingAfterBreak="0">
     <w:nsid w:val="43514671"/>
     <w:multiLevelType w:val="multilevel"/>
     <w:tmpl w:val="56F8CA48"/>
@@ -16875,7 +17327,120 @@
       </w:rPr>
     </w:lvl>
   </w:abstractNum>
-  <w:abstractNum w:abstractNumId="21" w15:restartNumberingAfterBreak="0">
+  <w:abstractNum w:abstractNumId="22" w15:restartNumberingAfterBreak="0">
+    <w:nsid w:val="46A02CEB"/>
+    <w:multiLevelType w:val="multilevel"/>
+    <w:tmpl w:val="F5DCA20C"/>
+    <w:lvl w:ilvl="0">
+      <w:start w:val="4"/>
+      <w:numFmt w:val="decimal"/>
+      <w:lvlText w:val="%1"/>
+      <w:lvlJc w:val="left"/>
+      <w:pPr>
+        <w:ind w:left="375" w:hanging="375"/>
+      </w:pPr>
+      <w:rPr>
+        <w:rFonts w:hint="default"/>
+      </w:rPr>
+    </w:lvl>
+    <w:lvl w:ilvl="1">
+      <w:start w:val="1"/>
+      <w:numFmt w:val="decimal"/>
+      <w:lvlText w:val="%1.%2"/>
+      <w:lvlJc w:val="left"/>
+      <w:pPr>
+        <w:ind w:left="375" w:hanging="375"/>
+      </w:pPr>
+      <w:rPr>
+        <w:rFonts w:hint="default"/>
+      </w:rPr>
+    </w:lvl>
+    <w:lvl w:ilvl="2">
+      <w:start w:val="1"/>
+      <w:numFmt w:val="decimal"/>
+      <w:lvlText w:val="%1.%2.%3"/>
+      <w:lvlJc w:val="left"/>
+      <w:pPr>
+        <w:ind w:left="720" w:hanging="720"/>
+      </w:pPr>
+      <w:rPr>
+        <w:rFonts w:hint="default"/>
+      </w:rPr>
+    </w:lvl>
+    <w:lvl w:ilvl="3">
+      <w:start w:val="1"/>
+      <w:numFmt w:val="decimal"/>
+      <w:lvlText w:val="%1.%2.%3.%4"/>
+      <w:lvlJc w:val="left"/>
+      <w:pPr>
+        <w:ind w:left="1080" w:hanging="1080"/>
+      </w:pPr>
+      <w:rPr>
+        <w:rFonts w:hint="default"/>
+      </w:rPr>
+    </w:lvl>
+    <w:lvl w:ilvl="4">
+      <w:start w:val="1"/>
+      <w:numFmt w:val="decimal"/>
+      <w:lvlText w:val="%1.%2.%3.%4.%5"/>
+      <w:lvlJc w:val="left"/>
+      <w:pPr>
+        <w:ind w:left="1080" w:hanging="1080"/>
+      </w:pPr>
+      <w:rPr>
+        <w:rFonts w:hint="default"/>
+      </w:rPr>
+    </w:lvl>
+    <w:lvl w:ilvl="5">
+      <w:start w:val="1"/>
+      <w:numFmt w:val="decimal"/>
+      <w:lvlText w:val="%1.%2.%3.%4.%5.%6"/>
+      <w:lvlJc w:val="left"/>
+      <w:pPr>
+        <w:ind w:left="1440" w:hanging="1440"/>
+      </w:pPr>
+      <w:rPr>
+        <w:rFonts w:hint="default"/>
+      </w:rPr>
+    </w:lvl>
+    <w:lvl w:ilvl="6">
+      <w:start w:val="1"/>
+      <w:numFmt w:val="decimal"/>
+      <w:lvlText w:val="%1.%2.%3.%4.%5.%6.%7"/>
+      <w:lvlJc w:val="left"/>
+      <w:pPr>
+        <w:ind w:left="1440" w:hanging="1440"/>
+      </w:pPr>
+      <w:rPr>
+        <w:rFonts w:hint="default"/>
+      </w:rPr>
+    </w:lvl>
+    <w:lvl w:ilvl="7">
+      <w:start w:val="1"/>
+      <w:numFmt w:val="decimal"/>
+      <w:lvlText w:val="%1.%2.%3.%4.%5.%6.%7.%8"/>
+      <w:lvlJc w:val="left"/>
+      <w:pPr>
+        <w:ind w:left="1800" w:hanging="1800"/>
+      </w:pPr>
+      <w:rPr>
+        <w:rFonts w:hint="default"/>
+      </w:rPr>
+    </w:lvl>
+    <w:lvl w:ilvl="8">
+      <w:start w:val="1"/>
+      <w:numFmt w:val="decimal"/>
+      <w:lvlText w:val="%1.%2.%3.%4.%5.%6.%7.%8.%9"/>
+      <w:lvlJc w:val="left"/>
+      <w:pPr>
+        <w:ind w:left="2160" w:hanging="2160"/>
+      </w:pPr>
+      <w:rPr>
+        <w:rFonts w:hint="default"/>
+      </w:rPr>
+    </w:lvl>
+  </w:abstractNum>
+  <w:abstractNum w:abstractNumId="23" w15:restartNumberingAfterBreak="0">
     <w:nsid w:val="49A62AEA"/>
     <w:multiLevelType w:val="hybridMultilevel"/>
     <w:tmpl w:val="6FA227F4"/>
@@ -16964,7 +17529,7 @@
       </w:pPr>
     </w:lvl>
   </w:abstractNum>
-  <w:abstractNum w:abstractNumId="22" w15:restartNumberingAfterBreak="0">
+  <w:abstractNum w:abstractNumId="24" w15:restartNumberingAfterBreak="0">
     <w:nsid w:val="4F9C5520"/>
     <w:multiLevelType w:val="multilevel"/>
     <w:tmpl w:val="E34C943C"/>
@@ -17140,7 +17705,7 @@
       </w:rPr>
     </w:lvl>
   </w:abstractNum>
-  <w:abstractNum w:abstractNumId="23" w15:restartNumberingAfterBreak="0">
+  <w:abstractNum w:abstractNumId="25" w15:restartNumberingAfterBreak="0">
     <w:nsid w:val="4FED7085"/>
     <w:multiLevelType w:val="multilevel"/>
     <w:tmpl w:val="D1007018"/>
@@ -17316,7 +17881,7 @@
       </w:rPr>
     </w:lvl>
   </w:abstractNum>
-  <w:abstractNum w:abstractNumId="24" w15:restartNumberingAfterBreak="0">
+  <w:abstractNum w:abstractNumId="26" w15:restartNumberingAfterBreak="0">
     <w:nsid w:val="516319F2"/>
     <w:multiLevelType w:val="multilevel"/>
     <w:tmpl w:val="C9565CAC"/>
@@ -17437,7 +18002,7 @@
       </w:rPr>
     </w:lvl>
   </w:abstractNum>
-  <w:abstractNum w:abstractNumId="25" w15:restartNumberingAfterBreak="0">
+  <w:abstractNum w:abstractNumId="27" w15:restartNumberingAfterBreak="0">
     <w:nsid w:val="517249C1"/>
     <w:multiLevelType w:val="hybridMultilevel"/>
     <w:tmpl w:val="79842072"/>
@@ -17526,7 +18091,7 @@
       </w:pPr>
     </w:lvl>
   </w:abstractNum>
-  <w:abstractNum w:abstractNumId="26" w15:restartNumberingAfterBreak="0">
+  <w:abstractNum w:abstractNumId="28" w15:restartNumberingAfterBreak="0">
     <w:nsid w:val="51991D35"/>
     <w:multiLevelType w:val="hybridMultilevel"/>
     <w:tmpl w:val="81A04962"/>
@@ -17612,7 +18177,7 @@
       </w:pPr>
     </w:lvl>
   </w:abstractNum>
-  <w:abstractNum w:abstractNumId="27" w15:restartNumberingAfterBreak="0">
+  <w:abstractNum w:abstractNumId="29" w15:restartNumberingAfterBreak="0">
     <w:nsid w:val="5A134FAC"/>
     <w:multiLevelType w:val="hybridMultilevel"/>
     <w:tmpl w:val="77765728"/>
@@ -17701,7 +18266,7 @@
       </w:pPr>
     </w:lvl>
   </w:abstractNum>
-  <w:abstractNum w:abstractNumId="28" w15:restartNumberingAfterBreak="0">
+  <w:abstractNum w:abstractNumId="30" w15:restartNumberingAfterBreak="0">
     <w:nsid w:val="5CEF759A"/>
     <w:multiLevelType w:val="multilevel"/>
     <w:tmpl w:val="B3741882"/>
@@ -17877,7 +18442,7 @@
       </w:rPr>
     </w:lvl>
   </w:abstractNum>
-  <w:abstractNum w:abstractNumId="29" w15:restartNumberingAfterBreak="0">
+  <w:abstractNum w:abstractNumId="31" w15:restartNumberingAfterBreak="0">
     <w:nsid w:val="60E50A07"/>
     <w:multiLevelType w:val="hybridMultilevel"/>
     <w:tmpl w:val="5E9CEB0E"/>
@@ -17966,7 +18531,7 @@
       </w:pPr>
     </w:lvl>
   </w:abstractNum>
-  <w:abstractNum w:abstractNumId="30" w15:restartNumberingAfterBreak="0">
+  <w:abstractNum w:abstractNumId="32" w15:restartNumberingAfterBreak="0">
     <w:nsid w:val="61B05F3D"/>
     <w:multiLevelType w:val="multilevel"/>
     <w:tmpl w:val="CB8A1CFC"/>
@@ -18142,7 +18707,7 @@
       </w:rPr>
     </w:lvl>
   </w:abstractNum>
-  <w:abstractNum w:abstractNumId="31" w15:restartNumberingAfterBreak="0">
+  <w:abstractNum w:abstractNumId="33" w15:restartNumberingAfterBreak="0">
     <w:nsid w:val="65B651DE"/>
     <w:multiLevelType w:val="multilevel"/>
     <w:tmpl w:val="D3365520"/>
@@ -18318,7 +18883,96 @@
       </w:rPr>
     </w:lvl>
   </w:abstractNum>
-  <w:abstractNum w:abstractNumId="32" w15:restartNumberingAfterBreak="0">
+  <w:abstractNum w:abstractNumId="34" w15:restartNumberingAfterBreak="0">
+    <w:nsid w:val="6E46370A"/>
+    <w:multiLevelType w:val="hybridMultilevel"/>
+    <w:tmpl w:val="29EC8AA6"/>
+    <w:lvl w:ilvl="0" w:tplc="CEB0B16E">
+      <w:start w:val="1"/>
+      <w:numFmt w:val="decimal"/>
+      <w:lvlText w:val="4.%1"/>
+      <w:lvlJc w:val="left"/>
+      <w:pPr>
+        <w:ind w:left="720" w:hanging="360"/>
+      </w:pPr>
+      <w:rPr>
+        <w:rFonts w:hint="default"/>
+      </w:rPr>
+    </w:lvl>
+    <w:lvl w:ilvl="1" w:tplc="04090019" w:tentative="1">
+      <w:start w:val="1"/>
+      <w:numFmt w:val="lowerLetter"/>
+      <w:lvlText w:val="%2."/>
+      <w:lvlJc w:val="left"/>
+      <w:pPr>
+        <w:ind w:left="1440" w:hanging="360"/>
+      </w:pPr>
+    </w:lvl>
+    <w:lvl w:ilvl="2" w:tplc="0409001B" w:tentative="1">
+      <w:start w:val="1"/>
+      <w:numFmt w:val="lowerRoman"/>
+      <w:lvlText w:val="%3."/>
+      <w:lvlJc w:val="right"/>
+      <w:pPr>
+        <w:ind w:left="2160" w:hanging="180"/>
+      </w:pPr>
+    </w:lvl>
+    <w:lvl w:ilvl="3" w:tplc="0409000F" w:tentative="1">
+      <w:start w:val="1"/>
+      <w:numFmt w:val="decimal"/>
+      <w:lvlText w:val="%4."/>
+      <w:lvlJc w:val="left"/>
+      <w:pPr>
+        <w:ind w:left="2880" w:hanging="360"/>
+      </w:pPr>
+    </w:lvl>
+    <w:lvl w:ilvl="4" w:tplc="04090019" w:tentative="1">
+      <w:start w:val="1"/>
+      <w:numFmt w:val="lowerLetter"/>
+      <w:lvlText w:val="%5."/>
+      <w:lvlJc w:val="left"/>
+      <w:pPr>
+        <w:ind w:left="3600" w:hanging="360"/>
+      </w:pPr>
+    </w:lvl>
+    <w:lvl w:ilvl="5" w:tplc="0409001B" w:tentative="1">
+      <w:start w:val="1"/>
+      <w:numFmt w:val="lowerRoman"/>
+      <w:lvlText w:val="%6."/>
+      <w:lvlJc w:val="right"/>
+      <w:pPr>
+        <w:ind w:left="4320" w:hanging="180"/>
+      </w:pPr>
+    </w:lvl>
+    <w:lvl w:ilvl="6" w:tplc="0409000F" w:tentative="1">
+      <w:start w:val="1"/>
+      <w:numFmt w:val="decimal"/>
+      <w:lvlText w:val="%7."/>
+      <w:lvlJc w:val="left"/>
+      <w:pPr>
+        <w:ind w:left="5040" w:hanging="360"/>
+      </w:pPr>
+    </w:lvl>
+    <w:lvl w:ilvl="7" w:tplc="04090019" w:tentative="1">
+      <w:start w:val="1"/>
+      <w:numFmt w:val="lowerLetter"/>
+      <w:lvlText w:val="%8."/>
+      <w:lvlJc w:val="left"/>
+      <w:pPr>
+        <w:ind w:left="5760" w:hanging="360"/>
+      </w:pPr>
+    </w:lvl>
+    <w:lvl w:ilvl="8" w:tplc="0409001B" w:tentative="1">
+      <w:start w:val="1"/>
+      <w:numFmt w:val="lowerRoman"/>
+      <w:lvlText w:val="%9."/>
+      <w:lvlJc w:val="right"/>
+      <w:pPr>
+        <w:ind w:left="6480" w:hanging="180"/>
+      </w:pPr>
+    </w:lvl>
+  </w:abstractNum>
+  <w:abstractNum w:abstractNumId="35" w15:restartNumberingAfterBreak="0">
     <w:nsid w:val="6F9910C9"/>
     <w:multiLevelType w:val="multilevel"/>
     <w:tmpl w:val="4280B13E"/>
@@ -18494,7 +19148,7 @@
       </w:rPr>
     </w:lvl>
   </w:abstractNum>
-  <w:abstractNum w:abstractNumId="33" w15:restartNumberingAfterBreak="0">
+  <w:abstractNum w:abstractNumId="36" w15:restartNumberingAfterBreak="0">
     <w:nsid w:val="702F0F12"/>
     <w:multiLevelType w:val="multilevel"/>
     <w:tmpl w:val="B2E81274"/>
@@ -18670,7 +19324,7 @@
       </w:rPr>
     </w:lvl>
   </w:abstractNum>
-  <w:abstractNum w:abstractNumId="34" w15:restartNumberingAfterBreak="0">
+  <w:abstractNum w:abstractNumId="37" w15:restartNumberingAfterBreak="0">
     <w:nsid w:val="75A041FF"/>
     <w:multiLevelType w:val="multilevel"/>
     <w:tmpl w:val="33106D54"/>
@@ -18846,7 +19500,7 @@
       </w:rPr>
     </w:lvl>
   </w:abstractNum>
-  <w:abstractNum w:abstractNumId="35" w15:restartNumberingAfterBreak="0">
+  <w:abstractNum w:abstractNumId="38" w15:restartNumberingAfterBreak="0">
     <w:nsid w:val="7B3321E8"/>
     <w:multiLevelType w:val="multilevel"/>
     <w:tmpl w:val="CFB28A1A"/>
@@ -19022,7 +19676,7 @@
       </w:rPr>
     </w:lvl>
   </w:abstractNum>
-  <w:abstractNum w:abstractNumId="36" w15:restartNumberingAfterBreak="0">
+  <w:abstractNum w:abstractNumId="39" w15:restartNumberingAfterBreak="0">
     <w:nsid w:val="7E0726AA"/>
     <w:multiLevelType w:val="multilevel"/>
     <w:tmpl w:val="E8D0F8A8"/>
@@ -19198,7 +19852,7 @@
       </w:rPr>
     </w:lvl>
   </w:abstractNum>
-  <w:abstractNum w:abstractNumId="37" w15:restartNumberingAfterBreak="0">
+  <w:abstractNum w:abstractNumId="40" w15:restartNumberingAfterBreak="0">
     <w:nsid w:val="7EF96F2C"/>
     <w:multiLevelType w:val="hybridMultilevel"/>
     <w:tmpl w:val="5344CD06"/>
@@ -19284,7 +19938,7 @@
       </w:pPr>
     </w:lvl>
   </w:abstractNum>
-  <w:abstractNum w:abstractNumId="38" w15:restartNumberingAfterBreak="0">
+  <w:abstractNum w:abstractNumId="41" w15:restartNumberingAfterBreak="0">
     <w:nsid w:val="7F2622EE"/>
     <w:multiLevelType w:val="hybridMultilevel"/>
     <w:tmpl w:val="A9965970"/>
@@ -19370,7 +20024,7 @@
       </w:pPr>
     </w:lvl>
   </w:abstractNum>
-  <w:abstractNum w:abstractNumId="39" w15:restartNumberingAfterBreak="0">
+  <w:abstractNum w:abstractNumId="42" w15:restartNumberingAfterBreak="0">
     <w:nsid w:val="7FCE4BAB"/>
     <w:multiLevelType w:val="multilevel"/>
     <w:tmpl w:val="322ABAE4"/>
@@ -19547,7 +20201,7 @@
     </w:lvl>
   </w:abstractNum>
   <w:num w:numId="1">
-    <w:abstractNumId w:val="24"/>
+    <w:abstractNumId w:val="26"/>
   </w:num>
   <w:num w:numId="2">
     <w:abstractNumId w:val="7"/>
@@ -19556,46 +20210,46 @@
     <w:abstractNumId w:val="6"/>
   </w:num>
   <w:num w:numId="4">
-    <w:abstractNumId w:val="14"/>
+    <w:abstractNumId w:val="15"/>
   </w:num>
   <w:num w:numId="5">
-    <w:abstractNumId w:val="25"/>
+    <w:abstractNumId w:val="27"/>
   </w:num>
   <w:num w:numId="6">
     <w:abstractNumId w:val="5"/>
   </w:num>
   <w:num w:numId="7">
-    <w:abstractNumId w:val="19"/>
+    <w:abstractNumId w:val="20"/>
   </w:num>
   <w:num w:numId="8">
-    <w:abstractNumId w:val="27"/>
+    <w:abstractNumId w:val="29"/>
   </w:num>
   <w:num w:numId="9">
-    <w:abstractNumId w:val="15"/>
+    <w:abstractNumId w:val="16"/>
   </w:num>
   <w:num w:numId="10">
-    <w:abstractNumId w:val="13"/>
+    <w:abstractNumId w:val="14"/>
   </w:num>
   <w:num w:numId="11">
-    <w:abstractNumId w:val="17"/>
+    <w:abstractNumId w:val="18"/>
   </w:num>
   <w:num w:numId="12">
-    <w:abstractNumId w:val="29"/>
+    <w:abstractNumId w:val="31"/>
   </w:num>
   <w:num w:numId="13">
     <w:abstractNumId w:val="2"/>
   </w:num>
   <w:num w:numId="14">
-    <w:abstractNumId w:val="21"/>
+    <w:abstractNumId w:val="23"/>
   </w:num>
   <w:num w:numId="15">
-    <w:abstractNumId w:val="26"/>
+    <w:abstractNumId w:val="28"/>
   </w:num>
   <w:num w:numId="16">
-    <w:abstractNumId w:val="37"/>
+    <w:abstractNumId w:val="40"/>
   </w:num>
   <w:num w:numId="17">
-    <w:abstractNumId w:val="33"/>
+    <w:abstractNumId w:val="36"/>
     <w:lvlOverride w:ilvl="0">
       <w:startOverride w:val="1"/>
     </w:lvlOverride>
@@ -19625,7 +20279,7 @@
     </w:lvlOverride>
   </w:num>
   <w:num w:numId="18">
-    <w:abstractNumId w:val="23"/>
+    <w:abstractNumId w:val="25"/>
     <w:lvlOverride w:ilvl="0">
       <w:startOverride w:val="1"/>
     </w:lvlOverride>
@@ -19685,7 +20339,7 @@
     </w:lvlOverride>
   </w:num>
   <w:num w:numId="20">
-    <w:abstractNumId w:val="16"/>
+    <w:abstractNumId w:val="17"/>
     <w:lvlOverride w:ilvl="0">
       <w:startOverride w:val="1"/>
     </w:lvlOverride>
@@ -19715,7 +20369,7 @@
     </w:lvlOverride>
   </w:num>
   <w:num w:numId="21">
-    <w:abstractNumId w:val="11"/>
+    <w:abstractNumId w:val="12"/>
     <w:lvlOverride w:ilvl="0">
       <w:startOverride w:val="1"/>
     </w:lvlOverride>
@@ -19745,7 +20399,7 @@
     </w:lvlOverride>
   </w:num>
   <w:num w:numId="22">
-    <w:abstractNumId w:val="30"/>
+    <w:abstractNumId w:val="32"/>
     <w:lvlOverride w:ilvl="0">
       <w:startOverride w:val="1"/>
     </w:lvlOverride>
@@ -19775,7 +20429,7 @@
     </w:lvlOverride>
   </w:num>
   <w:num w:numId="23">
-    <w:abstractNumId w:val="34"/>
+    <w:abstractNumId w:val="37"/>
     <w:lvlOverride w:ilvl="0">
       <w:startOverride w:val="1"/>
     </w:lvlOverride>
@@ -19805,7 +20459,7 @@
     </w:lvlOverride>
   </w:num>
   <w:num w:numId="24">
-    <w:abstractNumId w:val="39"/>
+    <w:abstractNumId w:val="42"/>
     <w:lvlOverride w:ilvl="0">
       <w:startOverride w:val="1"/>
     </w:lvlOverride>
@@ -19865,7 +20519,7 @@
     </w:lvlOverride>
   </w:num>
   <w:num w:numId="26">
-    <w:abstractNumId w:val="12"/>
+    <w:abstractNumId w:val="13"/>
     <w:lvlOverride w:ilvl="0">
       <w:startOverride w:val="1"/>
     </w:lvlOverride>
@@ -19895,7 +20549,7 @@
     </w:lvlOverride>
   </w:num>
   <w:num w:numId="27">
-    <w:abstractNumId w:val="36"/>
+    <w:abstractNumId w:val="39"/>
     <w:lvlOverride w:ilvl="0">
       <w:startOverride w:val="1"/>
     </w:lvlOverride>
@@ -19928,7 +20582,7 @@
     <w:abstractNumId w:val="8"/>
   </w:num>
   <w:num w:numId="29">
-    <w:abstractNumId w:val="22"/>
+    <w:abstractNumId w:val="24"/>
     <w:lvlOverride w:ilvl="0">
       <w:startOverride w:val="1"/>
     </w:lvlOverride>
@@ -19958,7 +20612,7 @@
     </w:lvlOverride>
   </w:num>
   <w:num w:numId="30">
-    <w:abstractNumId w:val="28"/>
+    <w:abstractNumId w:val="30"/>
     <w:lvlOverride w:ilvl="0">
       <w:startOverride w:val="1"/>
     </w:lvlOverride>
@@ -20018,7 +20672,7 @@
     </w:lvlOverride>
   </w:num>
   <w:num w:numId="32">
-    <w:abstractNumId w:val="18"/>
+    <w:abstractNumId w:val="19"/>
     <w:lvlOverride w:ilvl="0">
       <w:startOverride w:val="1"/>
     </w:lvlOverride>
@@ -20048,7 +20702,7 @@
     </w:lvlOverride>
   </w:num>
   <w:num w:numId="33">
-    <w:abstractNumId w:val="10"/>
+    <w:abstractNumId w:val="11"/>
     <w:lvlOverride w:ilvl="0">
       <w:startOverride w:val="1"/>
     </w:lvlOverride>
@@ -20078,7 +20732,7 @@
     </w:lvlOverride>
   </w:num>
   <w:num w:numId="34">
-    <w:abstractNumId w:val="32"/>
+    <w:abstractNumId w:val="35"/>
     <w:lvlOverride w:ilvl="0">
       <w:startOverride w:val="1"/>
     </w:lvlOverride>
@@ -20108,7 +20762,7 @@
     </w:lvlOverride>
   </w:num>
   <w:num w:numId="35">
-    <w:abstractNumId w:val="20"/>
+    <w:abstractNumId w:val="21"/>
     <w:lvlOverride w:ilvl="0">
       <w:startOverride w:val="1"/>
     </w:lvlOverride>
@@ -20198,7 +20852,7 @@
     </w:lvlOverride>
   </w:num>
   <w:num w:numId="38">
-    <w:abstractNumId w:val="35"/>
+    <w:abstractNumId w:val="38"/>
     <w:lvlOverride w:ilvl="0">
       <w:startOverride w:val="1"/>
     </w:lvlOverride>
@@ -20228,7 +20882,7 @@
     </w:lvlOverride>
   </w:num>
   <w:num w:numId="39">
-    <w:abstractNumId w:val="31"/>
+    <w:abstractNumId w:val="33"/>
     <w:lvlOverride w:ilvl="0">
       <w:startOverride w:val="1"/>
     </w:lvlOverride>
@@ -20258,7 +20912,7 @@
     </w:lvlOverride>
   </w:num>
   <w:num w:numId="40">
-    <w:abstractNumId w:val="24"/>
+    <w:abstractNumId w:val="26"/>
     <w:lvlOverride w:ilvl="0">
       <w:startOverride w:val="1"/>
     </w:lvlOverride>
@@ -20288,7 +20942,7 @@
     </w:lvlOverride>
   </w:num>
   <w:num w:numId="41">
-    <w:abstractNumId w:val="38"/>
+    <w:abstractNumId w:val="41"/>
     <w:lvlOverride w:ilvl="0">
       <w:startOverride w:val="1"/>
     </w:lvlOverride>
@@ -20378,7 +21032,7 @@
     </w:lvlOverride>
   </w:num>
   <w:num w:numId="44">
-    <w:abstractNumId w:val="27"/>
+    <w:abstractNumId w:val="29"/>
     <w:lvlOverride w:ilvl="0">
       <w:startOverride w:val="1"/>
     </w:lvlOverride>
@@ -20406,6 +21060,15 @@
     <w:lvlOverride w:ilvl="8">
       <w:startOverride w:val="1"/>
     </w:lvlOverride>
+  </w:num>
+  <w:num w:numId="45">
+    <w:abstractNumId w:val="34"/>
+  </w:num>
+  <w:num w:numId="46">
+    <w:abstractNumId w:val="22"/>
+  </w:num>
+  <w:num w:numId="47">
+    <w:abstractNumId w:val="10"/>
   </w:num>
 </w:numbering>
 </file>

</xml_diff>

<commit_message>
Caso de uso Actualizar adquisicones
</commit_message>
<xml_diff>
--- a/Diseño/Casos de uso extendidos+prototipos (2).docx
+++ b/Diseño/Casos de uso extendidos+prototipos (2).docx
@@ -861,6 +861,8 @@
               </w:rPr>
               <w:t>.</w:t>
             </w:r>
+            <w:bookmarkStart w:id="0" w:name="_GoBack"/>
+            <w:bookmarkEnd w:id="0"/>
           </w:p>
         </w:tc>
       </w:tr>
@@ -1099,14 +1101,12 @@
               </w:rPr>
               <w:t xml:space="preserve">El </w:t>
             </w:r>
-            <w:bookmarkStart w:id="0" w:name="_GoBack"/>
             <w:r>
               <w:rPr>
                 <w:sz w:val="28"/>
               </w:rPr>
               <w:t>USUARIO</w:t>
             </w:r>
-            <w:bookmarkEnd w:id="0"/>
             <w:r>
               <w:rPr>
                 <w:sz w:val="28"/>
@@ -1790,12 +1790,21 @@
                 <w:sz w:val="28"/>
               </w:rPr>
             </w:pPr>
-            <w:r>
-              <w:rPr>
-                <w:b/>
-                <w:sz w:val="28"/>
-              </w:rPr>
-              <w:t>Postcondición:</w:t>
+            <w:proofErr w:type="spellStart"/>
+            <w:r>
+              <w:rPr>
+                <w:b/>
+                <w:sz w:val="28"/>
+              </w:rPr>
+              <w:t>Postcondición</w:t>
+            </w:r>
+            <w:proofErr w:type="spellEnd"/>
+            <w:r>
+              <w:rPr>
+                <w:b/>
+                <w:sz w:val="28"/>
+              </w:rPr>
+              <w:t>:</w:t>
             </w:r>
           </w:p>
         </w:tc>
@@ -1840,6 +1849,1206 @@
         </w:tc>
       </w:tr>
     </w:tbl>
+    <w:p>
+      <w:pPr>
+        <w:rPr>
+          <w:sz w:val="28"/>
+        </w:rPr>
+      </w:pPr>
+    </w:p>
+    <w:tbl>
+      <w:tblPr>
+        <w:tblStyle w:val="Tablaconcuadrcula"/>
+        <w:tblW w:w="9042" w:type="dxa"/>
+        <w:tblLook w:val="04A0" w:firstRow="1" w:lastRow="0" w:firstColumn="1" w:lastColumn="0" w:noHBand="0" w:noVBand="1"/>
+      </w:tblPr>
+      <w:tblGrid>
+        <w:gridCol w:w="2060"/>
+        <w:gridCol w:w="6982"/>
+      </w:tblGrid>
+      <w:tr>
+        <w:trPr>
+          <w:trHeight w:val="735"/>
+        </w:trPr>
+        <w:tc>
+          <w:tcPr>
+            <w:tcW w:w="2060" w:type="dxa"/>
+            <w:tcBorders>
+              <w:bottom w:val="single" w:sz="4" w:space="0" w:color="auto"/>
+            </w:tcBorders>
+          </w:tcPr>
+          <w:p>
+            <w:pPr>
+              <w:rPr>
+                <w:b/>
+                <w:sz w:val="28"/>
+              </w:rPr>
+            </w:pPr>
+            <w:r>
+              <w:rPr>
+                <w:b/>
+                <w:sz w:val="28"/>
+              </w:rPr>
+              <w:t>Nombre del CU:</w:t>
+            </w:r>
+          </w:p>
+        </w:tc>
+        <w:tc>
+          <w:tcPr>
+            <w:tcW w:w="6982" w:type="dxa"/>
+            <w:tcBorders>
+              <w:bottom w:val="single" w:sz="4" w:space="0" w:color="auto"/>
+            </w:tcBorders>
+          </w:tcPr>
+          <w:p>
+            <w:pPr>
+              <w:rPr>
+                <w:sz w:val="28"/>
+                <w:lang w:val="es-ES"/>
+              </w:rPr>
+            </w:pPr>
+            <w:r>
+              <w:rPr>
+                <w:sz w:val="28"/>
+              </w:rPr>
+              <w:t>Actualizar adquisición</w:t>
+            </w:r>
+          </w:p>
+        </w:tc>
+      </w:tr>
+      <w:tr>
+        <w:trPr>
+          <w:trHeight w:val="735"/>
+        </w:trPr>
+        <w:tc>
+          <w:tcPr>
+            <w:tcW w:w="2060" w:type="dxa"/>
+            <w:tcBorders>
+              <w:bottom w:val="single" w:sz="4" w:space="0" w:color="auto"/>
+              <w:right w:val="single" w:sz="4" w:space="0" w:color="auto"/>
+            </w:tcBorders>
+          </w:tcPr>
+          <w:p>
+            <w:pPr>
+              <w:rPr>
+                <w:b/>
+                <w:sz w:val="28"/>
+              </w:rPr>
+            </w:pPr>
+            <w:r>
+              <w:rPr>
+                <w:b/>
+                <w:sz w:val="28"/>
+              </w:rPr>
+              <w:t>Descripción:</w:t>
+            </w:r>
+          </w:p>
+        </w:tc>
+        <w:tc>
+          <w:tcPr>
+            <w:tcW w:w="6982" w:type="dxa"/>
+            <w:tcBorders>
+              <w:left w:val="single" w:sz="4" w:space="0" w:color="auto"/>
+              <w:bottom w:val="single" w:sz="4" w:space="0" w:color="auto"/>
+            </w:tcBorders>
+          </w:tcPr>
+          <w:p>
+            <w:pPr>
+              <w:rPr>
+                <w:sz w:val="28"/>
+              </w:rPr>
+            </w:pPr>
+            <w:r>
+              <w:rPr>
+                <w:sz w:val="28"/>
+              </w:rPr>
+              <w:t xml:space="preserve">El bibliotecario </w:t>
+            </w:r>
+            <w:r>
+              <w:rPr>
+                <w:sz w:val="28"/>
+              </w:rPr>
+              <w:t>podrá registrar una nueva ADQUISICIÓN en el sistema.</w:t>
+            </w:r>
+          </w:p>
+        </w:tc>
+      </w:tr>
+      <w:tr>
+        <w:trPr>
+          <w:trHeight w:val="735"/>
+        </w:trPr>
+        <w:tc>
+          <w:tcPr>
+            <w:tcW w:w="2060" w:type="dxa"/>
+            <w:tcBorders>
+              <w:right w:val="single" w:sz="4" w:space="0" w:color="auto"/>
+            </w:tcBorders>
+          </w:tcPr>
+          <w:p>
+            <w:pPr>
+              <w:rPr>
+                <w:b/>
+                <w:sz w:val="28"/>
+              </w:rPr>
+            </w:pPr>
+            <w:r>
+              <w:rPr>
+                <w:b/>
+                <w:sz w:val="28"/>
+              </w:rPr>
+              <w:t>Actor(es):</w:t>
+            </w:r>
+          </w:p>
+        </w:tc>
+        <w:tc>
+          <w:tcPr>
+            <w:tcW w:w="6982" w:type="dxa"/>
+            <w:tcBorders>
+              <w:left w:val="single" w:sz="4" w:space="0" w:color="auto"/>
+            </w:tcBorders>
+          </w:tcPr>
+          <w:p>
+            <w:pPr>
+              <w:rPr>
+                <w:sz w:val="28"/>
+              </w:rPr>
+            </w:pPr>
+            <w:r>
+              <w:rPr>
+                <w:sz w:val="28"/>
+              </w:rPr>
+              <w:t>Bibliotecario de procesos</w:t>
+            </w:r>
+            <w:r>
+              <w:rPr>
+                <w:sz w:val="28"/>
+              </w:rPr>
+              <w:t xml:space="preserve"> </w:t>
+            </w:r>
+          </w:p>
+        </w:tc>
+      </w:tr>
+      <w:tr>
+        <w:trPr>
+          <w:trHeight w:val="735"/>
+        </w:trPr>
+        <w:tc>
+          <w:tcPr>
+            <w:tcW w:w="2060" w:type="dxa"/>
+            <w:tcBorders>
+              <w:right w:val="single" w:sz="4" w:space="0" w:color="auto"/>
+            </w:tcBorders>
+          </w:tcPr>
+          <w:p>
+            <w:pPr>
+              <w:rPr>
+                <w:b/>
+                <w:sz w:val="28"/>
+              </w:rPr>
+            </w:pPr>
+            <w:r>
+              <w:rPr>
+                <w:b/>
+                <w:sz w:val="28"/>
+              </w:rPr>
+              <w:t>Precondición:</w:t>
+            </w:r>
+          </w:p>
+        </w:tc>
+        <w:tc>
+          <w:tcPr>
+            <w:tcW w:w="6982" w:type="dxa"/>
+            <w:tcBorders>
+              <w:left w:val="single" w:sz="4" w:space="0" w:color="auto"/>
+            </w:tcBorders>
+          </w:tcPr>
+          <w:p>
+            <w:pPr>
+              <w:pStyle w:val="Prrafodelista"/>
+              <w:numPr>
+                <w:ilvl w:val="0"/>
+                <w:numId w:val="1"/>
+              </w:numPr>
+              <w:rPr>
+                <w:sz w:val="28"/>
+              </w:rPr>
+            </w:pPr>
+            <w:r>
+              <w:rPr>
+                <w:sz w:val="28"/>
+              </w:rPr>
+              <w:t>Iniciar sesión en el sistema.</w:t>
+            </w:r>
+          </w:p>
+          <w:p>
+            <w:pPr>
+              <w:pStyle w:val="Prrafodelista"/>
+              <w:numPr>
+                <w:ilvl w:val="0"/>
+                <w:numId w:val="1"/>
+              </w:numPr>
+              <w:rPr>
+                <w:sz w:val="28"/>
+              </w:rPr>
+            </w:pPr>
+            <w:r>
+              <w:rPr>
+                <w:sz w:val="28"/>
+              </w:rPr>
+              <w:t>Buscar al material.</w:t>
+            </w:r>
+          </w:p>
+        </w:tc>
+      </w:tr>
+      <w:tr>
+        <w:trPr>
+          <w:trHeight w:val="735"/>
+        </w:trPr>
+        <w:tc>
+          <w:tcPr>
+            <w:tcW w:w="2060" w:type="dxa"/>
+            <w:tcBorders>
+              <w:bottom w:val="nil"/>
+            </w:tcBorders>
+          </w:tcPr>
+          <w:p>
+            <w:pPr>
+              <w:rPr>
+                <w:b/>
+                <w:sz w:val="28"/>
+              </w:rPr>
+            </w:pPr>
+            <w:r>
+              <w:rPr>
+                <w:b/>
+                <w:sz w:val="28"/>
+              </w:rPr>
+              <w:t>Flujo normal:</w:t>
+            </w:r>
+          </w:p>
+        </w:tc>
+        <w:tc>
+          <w:tcPr>
+            <w:tcW w:w="6982" w:type="dxa"/>
+            <w:vMerge w:val="restart"/>
+          </w:tcPr>
+          <w:p>
+            <w:pPr>
+              <w:pStyle w:val="Prrafodelista"/>
+              <w:numPr>
+                <w:ilvl w:val="0"/>
+                <w:numId w:val="29"/>
+              </w:numPr>
+              <w:rPr>
+                <w:sz w:val="28"/>
+              </w:rPr>
+            </w:pPr>
+            <w:r>
+              <w:rPr>
+                <w:sz w:val="28"/>
+              </w:rPr>
+              <w:t>El USUARIO selecciona la opción adquisiciones en el menú principal.</w:t>
+            </w:r>
+          </w:p>
+          <w:p>
+            <w:pPr>
+              <w:pStyle w:val="Prrafodelista"/>
+              <w:numPr>
+                <w:ilvl w:val="0"/>
+                <w:numId w:val="29"/>
+              </w:numPr>
+              <w:rPr>
+                <w:sz w:val="28"/>
+              </w:rPr>
+            </w:pPr>
+            <w:r>
+              <w:rPr>
+                <w:sz w:val="28"/>
+              </w:rPr>
+              <w:t xml:space="preserve">El sistema muestra en pantalla un cuadro de búsqueda. </w:t>
+            </w:r>
+          </w:p>
+          <w:p>
+            <w:pPr>
+              <w:pStyle w:val="Prrafodelista"/>
+              <w:numPr>
+                <w:ilvl w:val="0"/>
+                <w:numId w:val="29"/>
+              </w:numPr>
+              <w:rPr>
+                <w:sz w:val="28"/>
+              </w:rPr>
+            </w:pPr>
+            <w:r>
+              <w:rPr>
+                <w:sz w:val="28"/>
+              </w:rPr>
+              <w:t>El USUARIO introduce el nombre del MATERIAL al que desea agregar ejemplares.</w:t>
+            </w:r>
+          </w:p>
+          <w:p>
+            <w:pPr>
+              <w:pStyle w:val="Prrafodelista"/>
+              <w:numPr>
+                <w:ilvl w:val="0"/>
+                <w:numId w:val="29"/>
+              </w:numPr>
+              <w:rPr>
+                <w:sz w:val="28"/>
+              </w:rPr>
+            </w:pPr>
+            <w:r>
+              <w:rPr>
+                <w:sz w:val="28"/>
+              </w:rPr>
+              <w:t>El sistema muestra las coincidencias de MATERIAL según el criterio de búsqueda que usó el USUARIO.</w:t>
+            </w:r>
+          </w:p>
+          <w:p>
+            <w:pPr>
+              <w:pStyle w:val="Prrafodelista"/>
+              <w:numPr>
+                <w:ilvl w:val="0"/>
+                <w:numId w:val="29"/>
+              </w:numPr>
+              <w:rPr>
+                <w:sz w:val="28"/>
+              </w:rPr>
+            </w:pPr>
+            <w:r>
+              <w:rPr>
+                <w:sz w:val="28"/>
+              </w:rPr>
+              <w:t>El USUARIO selecciona la opción agregar ejemplares.</w:t>
+            </w:r>
+          </w:p>
+          <w:p>
+            <w:pPr>
+              <w:pStyle w:val="Prrafodelista"/>
+              <w:numPr>
+                <w:ilvl w:val="0"/>
+                <w:numId w:val="29"/>
+              </w:numPr>
+              <w:rPr>
+                <w:sz w:val="28"/>
+              </w:rPr>
+            </w:pPr>
+            <w:r>
+              <w:rPr>
+                <w:sz w:val="28"/>
+              </w:rPr>
+              <w:t>El sistema despliega una ventana para seleccionar el número de ejemplares a agregar.</w:t>
+            </w:r>
+          </w:p>
+          <w:p>
+            <w:pPr>
+              <w:pStyle w:val="Prrafodelista"/>
+              <w:numPr>
+                <w:ilvl w:val="0"/>
+                <w:numId w:val="29"/>
+              </w:numPr>
+              <w:rPr>
+                <w:sz w:val="28"/>
+              </w:rPr>
+            </w:pPr>
+            <w:r>
+              <w:rPr>
+                <w:sz w:val="28"/>
+              </w:rPr>
+              <w:t>El USUARIO selecciona el número de ejemplares.</w:t>
+            </w:r>
+          </w:p>
+          <w:p>
+            <w:pPr>
+              <w:pStyle w:val="Prrafodelista"/>
+              <w:numPr>
+                <w:ilvl w:val="0"/>
+                <w:numId w:val="29"/>
+              </w:numPr>
+              <w:rPr>
+                <w:sz w:val="28"/>
+              </w:rPr>
+            </w:pPr>
+            <w:r>
+              <w:rPr>
+                <w:sz w:val="28"/>
+              </w:rPr>
+              <w:t>El sistema muestra en pantalla los nuevos folios para las adquisiciones registradas.</w:t>
+            </w:r>
+          </w:p>
+        </w:tc>
+      </w:tr>
+      <w:tr>
+        <w:trPr>
+          <w:trHeight w:val="763"/>
+        </w:trPr>
+        <w:tc>
+          <w:tcPr>
+            <w:tcW w:w="2060" w:type="dxa"/>
+            <w:tcBorders>
+              <w:top w:val="nil"/>
+              <w:bottom w:val="single" w:sz="4" w:space="0" w:color="auto"/>
+            </w:tcBorders>
+          </w:tcPr>
+          <w:p>
+            <w:pPr>
+              <w:rPr>
+                <w:b/>
+                <w:sz w:val="28"/>
+              </w:rPr>
+            </w:pPr>
+          </w:p>
+        </w:tc>
+        <w:tc>
+          <w:tcPr>
+            <w:tcW w:w="6982" w:type="dxa"/>
+            <w:vMerge/>
+            <w:tcBorders>
+              <w:bottom w:val="single" w:sz="4" w:space="0" w:color="auto"/>
+            </w:tcBorders>
+          </w:tcPr>
+          <w:p>
+            <w:pPr>
+              <w:rPr>
+                <w:sz w:val="28"/>
+              </w:rPr>
+            </w:pPr>
+          </w:p>
+        </w:tc>
+      </w:tr>
+      <w:tr>
+        <w:trPr>
+          <w:trHeight w:val="763"/>
+        </w:trPr>
+        <w:tc>
+          <w:tcPr>
+            <w:tcW w:w="2060" w:type="dxa"/>
+            <w:tcBorders>
+              <w:top w:val="single" w:sz="4" w:space="0" w:color="auto"/>
+              <w:left w:val="single" w:sz="4" w:space="0" w:color="auto"/>
+              <w:bottom w:val="single" w:sz="4" w:space="0" w:color="auto"/>
+              <w:right w:val="single" w:sz="4" w:space="0" w:color="auto"/>
+            </w:tcBorders>
+          </w:tcPr>
+          <w:p>
+            <w:pPr>
+              <w:rPr>
+                <w:b/>
+                <w:sz w:val="28"/>
+              </w:rPr>
+            </w:pPr>
+            <w:r>
+              <w:rPr>
+                <w:b/>
+                <w:sz w:val="28"/>
+              </w:rPr>
+              <w:lastRenderedPageBreak/>
+              <w:t>Flujos alterno:</w:t>
+            </w:r>
+          </w:p>
+        </w:tc>
+        <w:tc>
+          <w:tcPr>
+            <w:tcW w:w="6982" w:type="dxa"/>
+            <w:tcBorders>
+              <w:top w:val="single" w:sz="4" w:space="0" w:color="auto"/>
+              <w:left w:val="single" w:sz="4" w:space="0" w:color="auto"/>
+              <w:bottom w:val="single" w:sz="4" w:space="0" w:color="auto"/>
+              <w:right w:val="single" w:sz="4" w:space="0" w:color="auto"/>
+            </w:tcBorders>
+          </w:tcPr>
+          <w:p>
+            <w:pPr>
+              <w:rPr>
+                <w:sz w:val="28"/>
+              </w:rPr>
+            </w:pPr>
+          </w:p>
+          <w:p>
+            <w:pPr>
+              <w:rPr>
+                <w:sz w:val="28"/>
+              </w:rPr>
+            </w:pPr>
+          </w:p>
+        </w:tc>
+      </w:tr>
+      <w:tr>
+        <w:trPr>
+          <w:trHeight w:val="735"/>
+        </w:trPr>
+        <w:tc>
+          <w:tcPr>
+            <w:tcW w:w="2060" w:type="dxa"/>
+            <w:tcBorders>
+              <w:top w:val="single" w:sz="4" w:space="0" w:color="auto"/>
+              <w:bottom w:val="nil"/>
+            </w:tcBorders>
+          </w:tcPr>
+          <w:p>
+            <w:pPr>
+              <w:rPr>
+                <w:b/>
+                <w:sz w:val="28"/>
+              </w:rPr>
+            </w:pPr>
+            <w:r>
+              <w:rPr>
+                <w:b/>
+                <w:sz w:val="28"/>
+              </w:rPr>
+              <w:t>Flujo fallido</w:t>
+            </w:r>
+          </w:p>
+        </w:tc>
+        <w:tc>
+          <w:tcPr>
+            <w:tcW w:w="6982" w:type="dxa"/>
+            <w:vMerge w:val="restart"/>
+            <w:tcBorders>
+              <w:top w:val="single" w:sz="4" w:space="0" w:color="auto"/>
+            </w:tcBorders>
+          </w:tcPr>
+          <w:p>
+            <w:pPr>
+              <w:pStyle w:val="Prrafodelista"/>
+              <w:numPr>
+                <w:ilvl w:val="0"/>
+                <w:numId w:val="27"/>
+              </w:numPr>
+              <w:rPr>
+                <w:sz w:val="28"/>
+              </w:rPr>
+            </w:pPr>
+            <w:r>
+              <w:rPr>
+                <w:sz w:val="28"/>
+              </w:rPr>
+              <w:t xml:space="preserve">No hay ninguna coincidencia de </w:t>
+            </w:r>
+            <w:r>
+              <w:rPr>
+                <w:sz w:val="28"/>
+              </w:rPr>
+              <w:t>MATERIAL</w:t>
+            </w:r>
+            <w:r>
+              <w:rPr>
+                <w:sz w:val="28"/>
+              </w:rPr>
+              <w:t xml:space="preserve"> con la                  búsqueda.</w:t>
+            </w:r>
+          </w:p>
+          <w:p>
+            <w:pPr>
+              <w:pStyle w:val="Prrafodelista"/>
+              <w:numPr>
+                <w:ilvl w:val="0"/>
+                <w:numId w:val="27"/>
+              </w:numPr>
+              <w:rPr>
+                <w:sz w:val="28"/>
+              </w:rPr>
+            </w:pPr>
+            <w:r>
+              <w:rPr>
+                <w:sz w:val="28"/>
+              </w:rPr>
+              <w:t xml:space="preserve"> </w:t>
+            </w:r>
+            <w:r>
+              <w:rPr>
+                <w:sz w:val="28"/>
+              </w:rPr>
+              <w:t xml:space="preserve">El sistema despliega en pantalla una ventana con dos opciones registrar nuevo </w:t>
+            </w:r>
+            <w:r>
+              <w:rPr>
+                <w:sz w:val="28"/>
+              </w:rPr>
+              <w:t>MATERIAL</w:t>
+            </w:r>
+            <w:r>
+              <w:rPr>
+                <w:sz w:val="28"/>
+              </w:rPr>
+              <w:t xml:space="preserve"> o cancelar.</w:t>
+            </w:r>
+          </w:p>
+          <w:p>
+            <w:pPr>
+              <w:pStyle w:val="Prrafodelista"/>
+              <w:numPr>
+                <w:ilvl w:val="0"/>
+                <w:numId w:val="27"/>
+              </w:numPr>
+              <w:rPr>
+                <w:sz w:val="28"/>
+              </w:rPr>
+            </w:pPr>
+            <w:r>
+              <w:rPr>
+                <w:sz w:val="28"/>
+              </w:rPr>
+              <w:t xml:space="preserve"> </w:t>
+            </w:r>
+            <w:r>
+              <w:rPr>
+                <w:sz w:val="28"/>
+              </w:rPr>
+              <w:t xml:space="preserve">El </w:t>
+            </w:r>
+            <w:r>
+              <w:rPr>
+                <w:sz w:val="28"/>
+              </w:rPr>
+              <w:t>USUARIO</w:t>
+            </w:r>
+            <w:r>
+              <w:rPr>
+                <w:sz w:val="28"/>
+              </w:rPr>
+              <w:t xml:space="preserve"> selecciona la opción agregar </w:t>
+            </w:r>
+            <w:r>
+              <w:rPr>
+                <w:sz w:val="28"/>
+              </w:rPr>
+              <w:t>MATERIAL</w:t>
+            </w:r>
+            <w:r>
+              <w:rPr>
+                <w:sz w:val="28"/>
+              </w:rPr>
+              <w:t>.</w:t>
+            </w:r>
+          </w:p>
+          <w:p>
+            <w:pPr>
+              <w:pStyle w:val="Prrafodelista"/>
+              <w:numPr>
+                <w:ilvl w:val="0"/>
+                <w:numId w:val="27"/>
+              </w:numPr>
+              <w:rPr>
+                <w:sz w:val="28"/>
+              </w:rPr>
+            </w:pPr>
+            <w:r>
+              <w:rPr>
+                <w:sz w:val="28"/>
+              </w:rPr>
+              <w:t xml:space="preserve"> </w:t>
+            </w:r>
+            <w:r>
+              <w:rPr>
+                <w:sz w:val="28"/>
+              </w:rPr>
+              <w:t>El sistema despliega un formulario.</w:t>
+            </w:r>
+          </w:p>
+          <w:p>
+            <w:pPr>
+              <w:pStyle w:val="Prrafodelista"/>
+              <w:numPr>
+                <w:ilvl w:val="0"/>
+                <w:numId w:val="27"/>
+              </w:numPr>
+              <w:rPr>
+                <w:sz w:val="28"/>
+              </w:rPr>
+            </w:pPr>
+            <w:r>
+              <w:rPr>
+                <w:sz w:val="28"/>
+              </w:rPr>
+              <w:t xml:space="preserve"> </w:t>
+            </w:r>
+            <w:r>
+              <w:rPr>
+                <w:sz w:val="28"/>
+              </w:rPr>
+              <w:t xml:space="preserve">El </w:t>
+            </w:r>
+            <w:r>
+              <w:rPr>
+                <w:sz w:val="28"/>
+              </w:rPr>
+              <w:t>USUARIO</w:t>
+            </w:r>
+            <w:r>
+              <w:rPr>
+                <w:sz w:val="28"/>
+              </w:rPr>
+              <w:t xml:space="preserve"> introduce los campos título, autor, editor</w:t>
+            </w:r>
+            <w:r>
+              <w:rPr>
+                <w:sz w:val="28"/>
+              </w:rPr>
+              <w:t>i</w:t>
+            </w:r>
+            <w:r>
+              <w:rPr>
+                <w:sz w:val="28"/>
+              </w:rPr>
+              <w:t xml:space="preserve">al, año y el tipo de </w:t>
+            </w:r>
+            <w:r>
+              <w:rPr>
+                <w:sz w:val="28"/>
+              </w:rPr>
+              <w:t>MATERIAL</w:t>
+            </w:r>
+            <w:r>
+              <w:rPr>
+                <w:sz w:val="28"/>
+              </w:rPr>
+              <w:t>.</w:t>
+            </w:r>
+          </w:p>
+          <w:p>
+            <w:pPr>
+              <w:pStyle w:val="Prrafodelista"/>
+              <w:numPr>
+                <w:ilvl w:val="0"/>
+                <w:numId w:val="27"/>
+              </w:numPr>
+              <w:rPr>
+                <w:sz w:val="28"/>
+              </w:rPr>
+            </w:pPr>
+            <w:r>
+              <w:rPr>
+                <w:sz w:val="28"/>
+              </w:rPr>
+              <w:t xml:space="preserve"> </w:t>
+            </w:r>
+            <w:r>
+              <w:rPr>
+                <w:sz w:val="28"/>
+              </w:rPr>
+              <w:t xml:space="preserve">El </w:t>
+            </w:r>
+            <w:r>
+              <w:rPr>
+                <w:sz w:val="28"/>
+              </w:rPr>
+              <w:t>USUARIO</w:t>
+            </w:r>
+            <w:r>
+              <w:rPr>
+                <w:sz w:val="28"/>
+              </w:rPr>
+              <w:t xml:space="preserve"> selecciona la opción continuar.</w:t>
+            </w:r>
+          </w:p>
+          <w:p>
+            <w:pPr>
+              <w:pStyle w:val="Prrafodelista"/>
+              <w:numPr>
+                <w:ilvl w:val="0"/>
+                <w:numId w:val="27"/>
+              </w:numPr>
+              <w:rPr>
+                <w:sz w:val="28"/>
+              </w:rPr>
+            </w:pPr>
+            <w:r>
+              <w:rPr>
+                <w:sz w:val="28"/>
+              </w:rPr>
+              <w:t xml:space="preserve"> </w:t>
+            </w:r>
+            <w:r>
+              <w:rPr>
+                <w:sz w:val="28"/>
+              </w:rPr>
+              <w:t xml:space="preserve">Dependiendo de la elección del </w:t>
+            </w:r>
+            <w:r>
+              <w:rPr>
+                <w:sz w:val="28"/>
+              </w:rPr>
+              <w:t>USUARIO</w:t>
+            </w:r>
+            <w:r>
+              <w:rPr>
+                <w:sz w:val="28"/>
+              </w:rPr>
+              <w:t xml:space="preserve"> el sistema mostrará los campos faltantes según sea el </w:t>
+            </w:r>
+            <w:r>
+              <w:rPr>
+                <w:sz w:val="28"/>
+              </w:rPr>
+              <w:t>MATERIAL</w:t>
+            </w:r>
+            <w:r>
+              <w:rPr>
+                <w:sz w:val="28"/>
+              </w:rPr>
+              <w:t>.</w:t>
+            </w:r>
+          </w:p>
+          <w:p>
+            <w:pPr>
+              <w:pStyle w:val="Prrafodelista"/>
+              <w:numPr>
+                <w:ilvl w:val="0"/>
+                <w:numId w:val="27"/>
+              </w:numPr>
+              <w:rPr>
+                <w:sz w:val="28"/>
+              </w:rPr>
+            </w:pPr>
+            <w:r>
+              <w:rPr>
+                <w:sz w:val="28"/>
+              </w:rPr>
+              <w:t xml:space="preserve"> </w:t>
+            </w:r>
+            <w:r>
+              <w:rPr>
+                <w:sz w:val="28"/>
+              </w:rPr>
+              <w:t xml:space="preserve">El </w:t>
+            </w:r>
+            <w:r>
+              <w:rPr>
+                <w:sz w:val="28"/>
+              </w:rPr>
+              <w:t>USUARIO</w:t>
+            </w:r>
+            <w:r>
+              <w:rPr>
+                <w:sz w:val="28"/>
+              </w:rPr>
+              <w:t xml:space="preserve"> rellenará los campos faltantes y seleccionará la opción registrar.</w:t>
+            </w:r>
+          </w:p>
+          <w:p>
+            <w:pPr>
+              <w:pStyle w:val="Prrafodelista"/>
+              <w:numPr>
+                <w:ilvl w:val="0"/>
+                <w:numId w:val="27"/>
+              </w:numPr>
+              <w:rPr>
+                <w:sz w:val="28"/>
+              </w:rPr>
+            </w:pPr>
+            <w:r>
+              <w:rPr>
+                <w:sz w:val="28"/>
+              </w:rPr>
+              <w:t xml:space="preserve"> </w:t>
+            </w:r>
+            <w:r>
+              <w:rPr>
+                <w:sz w:val="28"/>
+              </w:rPr>
+              <w:t>El sistema mue</w:t>
+            </w:r>
+            <w:r>
+              <w:rPr>
+                <w:sz w:val="28"/>
+              </w:rPr>
+              <w:t>stra un mensaje de confirmación.</w:t>
+            </w:r>
+          </w:p>
+        </w:tc>
+      </w:tr>
+      <w:tr>
+        <w:trPr>
+          <w:trHeight w:val="735"/>
+        </w:trPr>
+        <w:tc>
+          <w:tcPr>
+            <w:tcW w:w="2060" w:type="dxa"/>
+            <w:tcBorders>
+              <w:top w:val="nil"/>
+              <w:bottom w:val="single" w:sz="4" w:space="0" w:color="auto"/>
+            </w:tcBorders>
+          </w:tcPr>
+          <w:p>
+            <w:pPr>
+              <w:rPr>
+                <w:b/>
+                <w:sz w:val="28"/>
+              </w:rPr>
+            </w:pPr>
+          </w:p>
+        </w:tc>
+        <w:tc>
+          <w:tcPr>
+            <w:tcW w:w="6982" w:type="dxa"/>
+            <w:vMerge/>
+          </w:tcPr>
+          <w:p>
+            <w:pPr>
+              <w:rPr>
+                <w:sz w:val="28"/>
+              </w:rPr>
+            </w:pPr>
+          </w:p>
+        </w:tc>
+      </w:tr>
+      <w:tr>
+        <w:trPr>
+          <w:trHeight w:val="735"/>
+        </w:trPr>
+        <w:tc>
+          <w:tcPr>
+            <w:tcW w:w="2060" w:type="dxa"/>
+            <w:tcBorders>
+              <w:bottom w:val="nil"/>
+            </w:tcBorders>
+          </w:tcPr>
+          <w:p>
+            <w:pPr>
+              <w:rPr>
+                <w:b/>
+                <w:sz w:val="28"/>
+              </w:rPr>
+            </w:pPr>
+            <w:r>
+              <w:rPr>
+                <w:b/>
+                <w:sz w:val="28"/>
+              </w:rPr>
+              <w:t>Flujo de  excepción:</w:t>
+            </w:r>
+          </w:p>
+        </w:tc>
+        <w:tc>
+          <w:tcPr>
+            <w:tcW w:w="6982" w:type="dxa"/>
+            <w:vMerge w:val="restart"/>
+          </w:tcPr>
+          <w:p>
+            <w:pPr>
+              <w:rPr>
+                <w:sz w:val="28"/>
+              </w:rPr>
+            </w:pPr>
+            <w:r>
+              <w:rPr>
+                <w:sz w:val="28"/>
+              </w:rPr>
+              <w:t xml:space="preserve">4.1 </w:t>
+            </w:r>
+            <w:r>
+              <w:rPr>
+                <w:sz w:val="28"/>
+              </w:rPr>
+              <w:t>Si el sistema no pudiera con</w:t>
+            </w:r>
+            <w:r>
+              <w:rPr>
+                <w:sz w:val="28"/>
+              </w:rPr>
+              <w:t xml:space="preserve">ectarse con la base de datos se </w:t>
+            </w:r>
+            <w:r>
+              <w:rPr>
+                <w:sz w:val="28"/>
+              </w:rPr>
+              <w:t>desplegará un mensaje de error.</w:t>
+            </w:r>
+          </w:p>
+          <w:p>
+            <w:pPr>
+              <w:rPr>
+                <w:sz w:val="28"/>
+              </w:rPr>
+            </w:pPr>
+            <w:r>
+              <w:rPr>
+                <w:sz w:val="28"/>
+              </w:rPr>
+              <w:t xml:space="preserve">4.1 </w:t>
+            </w:r>
+            <w:r>
+              <w:rPr>
+                <w:sz w:val="28"/>
+              </w:rPr>
+              <w:t>Si el sistema tuviera un problema con la   conexión se desplegará un mensaje de error y se terminará el caso de uso.</w:t>
+            </w:r>
+          </w:p>
+        </w:tc>
+      </w:tr>
+      <w:tr>
+        <w:trPr>
+          <w:trHeight w:val="763"/>
+        </w:trPr>
+        <w:tc>
+          <w:tcPr>
+            <w:tcW w:w="2060" w:type="dxa"/>
+            <w:tcBorders>
+              <w:top w:val="nil"/>
+              <w:bottom w:val="single" w:sz="4" w:space="0" w:color="auto"/>
+            </w:tcBorders>
+          </w:tcPr>
+          <w:p>
+            <w:pPr>
+              <w:rPr>
+                <w:b/>
+                <w:sz w:val="28"/>
+              </w:rPr>
+            </w:pPr>
+          </w:p>
+        </w:tc>
+        <w:tc>
+          <w:tcPr>
+            <w:tcW w:w="6982" w:type="dxa"/>
+            <w:vMerge/>
+            <w:tcBorders>
+              <w:bottom w:val="single" w:sz="4" w:space="0" w:color="auto"/>
+            </w:tcBorders>
+          </w:tcPr>
+          <w:p>
+            <w:pPr>
+              <w:rPr>
+                <w:sz w:val="28"/>
+              </w:rPr>
+            </w:pPr>
+          </w:p>
+        </w:tc>
+      </w:tr>
+      <w:tr>
+        <w:trPr>
+          <w:trHeight w:val="735"/>
+        </w:trPr>
+        <w:tc>
+          <w:tcPr>
+            <w:tcW w:w="2060" w:type="dxa"/>
+            <w:tcBorders>
+              <w:right w:val="single" w:sz="4" w:space="0" w:color="auto"/>
+            </w:tcBorders>
+          </w:tcPr>
+          <w:p>
+            <w:pPr>
+              <w:rPr>
+                <w:b/>
+                <w:sz w:val="28"/>
+              </w:rPr>
+            </w:pPr>
+            <w:proofErr w:type="spellStart"/>
+            <w:r>
+              <w:rPr>
+                <w:b/>
+                <w:sz w:val="28"/>
+              </w:rPr>
+              <w:t>Postcondición</w:t>
+            </w:r>
+            <w:proofErr w:type="spellEnd"/>
+            <w:r>
+              <w:rPr>
+                <w:b/>
+                <w:sz w:val="28"/>
+              </w:rPr>
+              <w:t>:</w:t>
+            </w:r>
+          </w:p>
+        </w:tc>
+        <w:tc>
+          <w:tcPr>
+            <w:tcW w:w="6982" w:type="dxa"/>
+            <w:tcBorders>
+              <w:left w:val="single" w:sz="4" w:space="0" w:color="auto"/>
+            </w:tcBorders>
+          </w:tcPr>
+          <w:p>
+            <w:pPr>
+              <w:rPr>
+                <w:sz w:val="28"/>
+              </w:rPr>
+            </w:pPr>
+            <w:r>
+              <w:rPr>
+                <w:sz w:val="28"/>
+              </w:rPr>
+              <w:t xml:space="preserve">El </w:t>
+            </w:r>
+            <w:r>
+              <w:rPr>
+                <w:sz w:val="28"/>
+              </w:rPr>
+              <w:t>USUARIO</w:t>
+            </w:r>
+            <w:r>
+              <w:rPr>
+                <w:sz w:val="28"/>
+              </w:rPr>
+              <w:t xml:space="preserve"> </w:t>
+            </w:r>
+            <w:r>
+              <w:rPr>
+                <w:sz w:val="28"/>
+              </w:rPr>
+              <w:t xml:space="preserve">registrar una nueva adquisición </w:t>
+            </w:r>
+          </w:p>
+        </w:tc>
+      </w:tr>
+    </w:tbl>
+    <w:p>
+      <w:pPr>
+        <w:rPr>
+          <w:sz w:val="28"/>
+        </w:rPr>
+      </w:pPr>
+    </w:p>
+    <w:p>
+      <w:pPr>
+        <w:rPr>
+          <w:sz w:val="28"/>
+        </w:rPr>
+      </w:pPr>
+    </w:p>
+    <w:p>
+      <w:pPr>
+        <w:rPr>
+          <w:sz w:val="28"/>
+        </w:rPr>
+      </w:pPr>
+    </w:p>
+    <w:p>
+      <w:pPr>
+        <w:rPr>
+          <w:sz w:val="28"/>
+        </w:rPr>
+      </w:pPr>
+    </w:p>
+    <w:p>
+      <w:pPr>
+        <w:rPr>
+          <w:sz w:val="28"/>
+        </w:rPr>
+      </w:pPr>
+    </w:p>
+    <w:p>
+      <w:pPr>
+        <w:rPr>
+          <w:sz w:val="28"/>
+        </w:rPr>
+      </w:pPr>
+    </w:p>
+    <w:p>
+      <w:pPr>
+        <w:rPr>
+          <w:sz w:val="28"/>
+        </w:rPr>
+      </w:pPr>
+    </w:p>
+    <w:p>
+      <w:pPr>
+        <w:rPr>
+          <w:sz w:val="28"/>
+        </w:rPr>
+      </w:pPr>
+    </w:p>
     <w:p>
       <w:pPr>
         <w:rPr>
@@ -2000,7 +3209,6 @@
                 <w:b/>
                 <w:sz w:val="28"/>
               </w:rPr>
-              <w:lastRenderedPageBreak/>
               <w:t>Descripción:</w:t>
             </w:r>
           </w:p>
@@ -2281,6 +3489,7 @@
               <w:rPr>
                 <w:sz w:val="28"/>
               </w:rPr>
+              <w:lastRenderedPageBreak/>
               <w:t xml:space="preserve">El sistema mostrará las coincidencias de la búsqueda del </w:t>
             </w:r>
             <w:r>
@@ -2654,12 +3863,21 @@
                 <w:sz w:val="28"/>
               </w:rPr>
             </w:pPr>
-            <w:r>
-              <w:rPr>
-                <w:b/>
-                <w:sz w:val="28"/>
-              </w:rPr>
-              <w:t>Postcondición:</w:t>
+            <w:proofErr w:type="spellStart"/>
+            <w:r>
+              <w:rPr>
+                <w:b/>
+                <w:sz w:val="28"/>
+              </w:rPr>
+              <w:t>Postcondición</w:t>
+            </w:r>
+            <w:proofErr w:type="spellEnd"/>
+            <w:r>
+              <w:rPr>
+                <w:b/>
+                <w:sz w:val="28"/>
+              </w:rPr>
+              <w:t>:</w:t>
             </w:r>
           </w:p>
         </w:tc>
@@ -3652,12 +4870,21 @@
                 <w:sz w:val="28"/>
               </w:rPr>
             </w:pPr>
-            <w:r>
-              <w:rPr>
-                <w:b/>
-                <w:sz w:val="28"/>
-              </w:rPr>
-              <w:t>Postcondición:</w:t>
+            <w:proofErr w:type="spellStart"/>
+            <w:r>
+              <w:rPr>
+                <w:b/>
+                <w:sz w:val="28"/>
+              </w:rPr>
+              <w:t>Postcondición</w:t>
+            </w:r>
+            <w:proofErr w:type="spellEnd"/>
+            <w:r>
+              <w:rPr>
+                <w:b/>
+                <w:sz w:val="28"/>
+              </w:rPr>
+              <w:t>:</w:t>
             </w:r>
           </w:p>
         </w:tc>
@@ -4598,12 +5825,21 @@
                 <w:sz w:val="28"/>
               </w:rPr>
             </w:pPr>
-            <w:r>
-              <w:rPr>
-                <w:b/>
-                <w:sz w:val="28"/>
-              </w:rPr>
-              <w:t>Postcondición:</w:t>
+            <w:proofErr w:type="spellStart"/>
+            <w:r>
+              <w:rPr>
+                <w:b/>
+                <w:sz w:val="28"/>
+              </w:rPr>
+              <w:t>Postcondición</w:t>
+            </w:r>
+            <w:proofErr w:type="spellEnd"/>
+            <w:r>
+              <w:rPr>
+                <w:b/>
+                <w:sz w:val="28"/>
+              </w:rPr>
+              <w:t>:</w:t>
             </w:r>
           </w:p>
         </w:tc>
@@ -5430,7 +6666,14 @@
               <w:rPr>
                 <w:sz w:val="28"/>
               </w:rPr>
-              <w:t xml:space="preserve">Si el sistema no pudiera conectarse con la base de </w:t>
+              <w:t xml:space="preserve">Si el sistema no pudiera conectarse con la base </w:t>
+            </w:r>
+            <w:proofErr w:type="gramStart"/>
+            <w:r>
+              <w:rPr>
+                <w:sz w:val="28"/>
+              </w:rPr>
+              <w:t xml:space="preserve">de </w:t>
             </w:r>
             <w:r>
               <w:rPr>
@@ -5442,7 +6685,14 @@
               <w:rPr>
                 <w:sz w:val="28"/>
               </w:rPr>
-              <w:t>datos se desplegará un mensaje de error.</w:t>
+              <w:t>datos</w:t>
+            </w:r>
+            <w:proofErr w:type="gramEnd"/>
+            <w:r>
+              <w:rPr>
+                <w:sz w:val="28"/>
+              </w:rPr>
+              <w:t xml:space="preserve"> se desplegará un mensaje de error.</w:t>
             </w:r>
           </w:p>
           <w:p>
@@ -5700,6 +6950,7 @@
               </w:rPr>
               <w:t xml:space="preserve">Bibliotecario podrá ingresar nuevos </w:t>
             </w:r>
+            <w:proofErr w:type="spellStart"/>
             <w:r>
               <w:rPr>
                 <w:sz w:val="28"/>
@@ -5710,7 +6961,14 @@
               <w:rPr>
                 <w:sz w:val="28"/>
               </w:rPr>
-              <w:t xml:space="preserve">s al sistema ingresando sus datos tales como: Nombre, dirección, teléfono, tipo de </w:t>
+              <w:t>s</w:t>
+            </w:r>
+            <w:proofErr w:type="spellEnd"/>
+            <w:r>
+              <w:rPr>
+                <w:sz w:val="28"/>
+              </w:rPr>
+              <w:t xml:space="preserve"> al sistema ingresando sus datos tales como: Nombre, dirección, teléfono, tipo de </w:t>
             </w:r>
             <w:r>
               <w:rPr>
@@ -6732,6 +7990,7 @@
               </w:rPr>
               <w:t xml:space="preserve">Bibliotecario podrá actualizar los datos de los </w:t>
             </w:r>
+            <w:proofErr w:type="spellStart"/>
             <w:r>
               <w:rPr>
                 <w:sz w:val="28"/>
@@ -6742,7 +8001,14 @@
               <w:rPr>
                 <w:sz w:val="28"/>
               </w:rPr>
-              <w:t>s que ya estén dados de alta en el sistema.</w:t>
+              <w:t>s</w:t>
+            </w:r>
+            <w:proofErr w:type="spellEnd"/>
+            <w:r>
+              <w:rPr>
+                <w:sz w:val="28"/>
+              </w:rPr>
+              <w:t xml:space="preserve"> que ya estén dados de alta en el sistema.</w:t>
             </w:r>
           </w:p>
         </w:tc>
@@ -10454,6 +11720,7 @@
               </w:rPr>
               <w:t xml:space="preserve">Bibliotecario podrá visualizar el pago de los adeudos, que los </w:t>
             </w:r>
+            <w:proofErr w:type="spellStart"/>
             <w:r>
               <w:rPr>
                 <w:sz w:val="28"/>
@@ -10464,7 +11731,14 @@
               <w:rPr>
                 <w:sz w:val="28"/>
               </w:rPr>
-              <w:t>s realizan en las cajas de la biblioteca</w:t>
+              <w:t>s</w:t>
+            </w:r>
+            <w:proofErr w:type="spellEnd"/>
+            <w:r>
+              <w:rPr>
+                <w:sz w:val="28"/>
+              </w:rPr>
+              <w:t xml:space="preserve"> realizan en las cajas de la biblioteca</w:t>
             </w:r>
             <w:r>
               <w:rPr>
@@ -11970,12 +13244,21 @@
                 <w:sz w:val="28"/>
               </w:rPr>
             </w:pPr>
-            <w:r>
-              <w:rPr>
-                <w:b/>
-                <w:sz w:val="28"/>
-              </w:rPr>
-              <w:t>Postcondición:</w:t>
+            <w:proofErr w:type="spellStart"/>
+            <w:r>
+              <w:rPr>
+                <w:b/>
+                <w:sz w:val="28"/>
+              </w:rPr>
+              <w:t>Postcondición</w:t>
+            </w:r>
+            <w:proofErr w:type="spellEnd"/>
+            <w:r>
+              <w:rPr>
+                <w:b/>
+                <w:sz w:val="28"/>
+              </w:rPr>
+              <w:t>:</w:t>
             </w:r>
           </w:p>
         </w:tc>
@@ -12629,7 +13912,21 @@
               <w:rPr>
                 <w:sz w:val="28"/>
               </w:rPr>
-              <w:t>4.1 El sistema recibe la notificación de que no existe el MATERIAL solicitado o  la cantidad de ejemplares es insuficiente.</w:t>
+              <w:t xml:space="preserve">4.1 El sistema recibe la notificación de que no existe el MATERIAL solicitado </w:t>
+            </w:r>
+            <w:proofErr w:type="gramStart"/>
+            <w:r>
+              <w:rPr>
+                <w:sz w:val="28"/>
+              </w:rPr>
+              <w:t>o  la</w:t>
+            </w:r>
+            <w:proofErr w:type="gramEnd"/>
+            <w:r>
+              <w:rPr>
+                <w:sz w:val="28"/>
+              </w:rPr>
+              <w:t xml:space="preserve"> cantidad de ejemplares es insuficiente.</w:t>
             </w:r>
           </w:p>
           <w:p>
@@ -12878,13 +14175,22 @@
                 <w:sz w:val="28"/>
               </w:rPr>
             </w:pPr>
+            <w:proofErr w:type="spellStart"/>
             <w:r>
               <w:rPr>
                 <w:b/>
                 <w:sz w:val="28"/>
               </w:rPr>
               <w:lastRenderedPageBreak/>
-              <w:t>Postcondición:</w:t>
+              <w:t>Postcondición</w:t>
+            </w:r>
+            <w:proofErr w:type="spellEnd"/>
+            <w:r>
+              <w:rPr>
+                <w:b/>
+                <w:sz w:val="28"/>
+              </w:rPr>
+              <w:t>:</w:t>
             </w:r>
           </w:p>
         </w:tc>
@@ -13727,12 +15033,21 @@
                 <w:sz w:val="28"/>
               </w:rPr>
             </w:pPr>
-            <w:r>
-              <w:rPr>
-                <w:b/>
-                <w:sz w:val="28"/>
-              </w:rPr>
-              <w:t>Postcondición:</w:t>
+            <w:proofErr w:type="spellStart"/>
+            <w:r>
+              <w:rPr>
+                <w:b/>
+                <w:sz w:val="28"/>
+              </w:rPr>
+              <w:t>Postcondición</w:t>
+            </w:r>
+            <w:proofErr w:type="spellEnd"/>
+            <w:r>
+              <w:rPr>
+                <w:b/>
+                <w:sz w:val="28"/>
+              </w:rPr>
+              <w:t>:</w:t>
             </w:r>
           </w:p>
         </w:tc>
@@ -14692,12 +16007,21 @@
                 <w:sz w:val="28"/>
               </w:rPr>
             </w:pPr>
-            <w:r>
-              <w:rPr>
-                <w:b/>
-                <w:sz w:val="28"/>
-              </w:rPr>
-              <w:t>Postcondición:</w:t>
+            <w:proofErr w:type="spellStart"/>
+            <w:r>
+              <w:rPr>
+                <w:b/>
+                <w:sz w:val="28"/>
+              </w:rPr>
+              <w:t>Postcondición</w:t>
+            </w:r>
+            <w:proofErr w:type="spellEnd"/>
+            <w:r>
+              <w:rPr>
+                <w:b/>
+                <w:sz w:val="28"/>
+              </w:rPr>
+              <w:t>:</w:t>
             </w:r>
           </w:p>
         </w:tc>
@@ -15332,7 +16656,21 @@
               <w:rPr>
                 <w:sz w:val="28"/>
               </w:rPr>
-              <w:t xml:space="preserve">El sistema verifica que exista  presupuesto </w:t>
+              <w:t xml:space="preserve">El sistema verifica que </w:t>
+            </w:r>
+            <w:proofErr w:type="gramStart"/>
+            <w:r>
+              <w:rPr>
+                <w:sz w:val="28"/>
+              </w:rPr>
+              <w:t>exista  presupuesto</w:t>
+            </w:r>
+            <w:proofErr w:type="gramEnd"/>
+            <w:r>
+              <w:rPr>
+                <w:sz w:val="28"/>
+              </w:rPr>
+              <w:t xml:space="preserve"> </w:t>
             </w:r>
             <w:r>
               <w:rPr>
@@ -15859,12 +17197,21 @@
                 <w:sz w:val="28"/>
               </w:rPr>
             </w:pPr>
-            <w:r>
-              <w:rPr>
-                <w:b/>
-                <w:sz w:val="28"/>
-              </w:rPr>
-              <w:t>Postcondición:</w:t>
+            <w:proofErr w:type="spellStart"/>
+            <w:r>
+              <w:rPr>
+                <w:b/>
+                <w:sz w:val="28"/>
+              </w:rPr>
+              <w:t>Postcondición</w:t>
+            </w:r>
+            <w:proofErr w:type="spellEnd"/>
+            <w:r>
+              <w:rPr>
+                <w:b/>
+                <w:sz w:val="28"/>
+              </w:rPr>
+              <w:t>:</w:t>
             </w:r>
           </w:p>
         </w:tc>
@@ -16175,6 +17522,7 @@
               </w:rPr>
               <w:t xml:space="preserve">La secretaria visualiza las opciones que brinda el sistema para buscar </w:t>
             </w:r>
+            <w:proofErr w:type="spellStart"/>
             <w:r>
               <w:rPr>
                 <w:sz w:val="28"/>
@@ -16185,7 +17533,14 @@
               <w:rPr>
                 <w:sz w:val="28"/>
               </w:rPr>
-              <w:t xml:space="preserve">s, verificar y generar constancia de adeudos de los </w:t>
+              <w:t>s</w:t>
+            </w:r>
+            <w:proofErr w:type="spellEnd"/>
+            <w:r>
+              <w:rPr>
+                <w:sz w:val="28"/>
+              </w:rPr>
+              <w:t xml:space="preserve">, verificar y generar constancia de adeudos de los </w:t>
             </w:r>
             <w:r>
               <w:rPr>
@@ -16979,12 +18334,21 @@
                 <w:sz w:val="28"/>
               </w:rPr>
             </w:pPr>
-            <w:r>
-              <w:rPr>
-                <w:b/>
-                <w:sz w:val="28"/>
-              </w:rPr>
-              <w:t>Postcondición:</w:t>
+            <w:proofErr w:type="spellStart"/>
+            <w:r>
+              <w:rPr>
+                <w:b/>
+                <w:sz w:val="28"/>
+              </w:rPr>
+              <w:t>Postcondición</w:t>
+            </w:r>
+            <w:proofErr w:type="spellEnd"/>
+            <w:r>
+              <w:rPr>
+                <w:b/>
+                <w:sz w:val="28"/>
+              </w:rPr>
+              <w:t>:</w:t>
             </w:r>
           </w:p>
         </w:tc>

</xml_diff>